<commit_message>
Mudanças nos controllers para varios arquivos, monografia atualizada, novo modleo fisico do banco de dados, merge com as funções de estoque e melhoria com novos metodos em estoque, diagrama de classes
</commit_message>
<xml_diff>
--- a/#documentacao/Monografia/Lanchonete Mamaezona-Patrick - Lucas - Matheus - Jones -V1.3.docx
+++ b/#documentacao/Monografia/Lanchonete Mamaezona-Patrick - Lucas - Matheus - Jones -V1.3.docx
@@ -4162,9 +4162,20 @@
       <w:r>
         <w:t>Diagrama de Caso de Uso</w:t>
       </w:r>
-      <w:bookmarkStart w:id="12" w:name="_GoBack"/>
       <w:bookmarkEnd w:id="11"/>
-      <w:bookmarkEnd w:id="12"/>
+    </w:p>
+    <w:p>
+      <w:pPr>
+        <w:rPr>
+          <w:lang w:eastAsia="pt-BR"/>
+        </w:rPr>
+      </w:pPr>
+      <w:r>
+        <w:rPr>
+          <w:lang w:eastAsia="pt-BR"/>
+        </w:rPr>
+        <w:br w:type="page"/>
+      </w:r>
     </w:p>
     <w:p>
       <w:pPr>
@@ -4174,11 +4185,12 @@
           <w:numId w:val="10"/>
         </w:numPr>
       </w:pPr>
-      <w:bookmarkStart w:id="13" w:name="_Toc10129933"/>
-      <w:r>
+      <w:bookmarkStart w:id="12" w:name="_Toc10129933"/>
+      <w:r>
+        <w:lastRenderedPageBreak/>
         <w:t>Fluxograma de Processo</w:t>
       </w:r>
-      <w:bookmarkEnd w:id="13"/>
+      <w:bookmarkEnd w:id="12"/>
     </w:p>
     <w:p>
       <w:pPr>
@@ -4202,12 +4214,12 @@
         </w:numPr>
         <w:ind w:left="851" w:hanging="491"/>
       </w:pPr>
-      <w:bookmarkStart w:id="14" w:name="_Toc10129934"/>
+      <w:bookmarkStart w:id="13" w:name="_Toc10129934"/>
       <w:r>
         <w:lastRenderedPageBreak/>
         <w:t>Protótipos</w:t>
       </w:r>
-      <w:bookmarkEnd w:id="14"/>
+      <w:bookmarkEnd w:id="13"/>
     </w:p>
     <w:p>
       <w:pPr>
@@ -4368,6 +4380,20 @@
     </w:p>
     <w:p>
       <w:pPr>
+        <w:rPr>
+          <w:lang w:eastAsia="pt-BR"/>
+        </w:rPr>
+      </w:pPr>
+    </w:p>
+    <w:p>
+      <w:pPr>
+        <w:rPr>
+          <w:lang w:eastAsia="pt-BR"/>
+        </w:rPr>
+      </w:pPr>
+    </w:p>
+    <w:p>
+      <w:pPr>
         <w:pStyle w:val="PargrafodaLista"/>
         <w:numPr>
           <w:ilvl w:val="0"/>
@@ -4381,6 +4407,7 @@
         <w:rPr>
           <w:lang w:eastAsia="pt-BR"/>
         </w:rPr>
+        <w:lastRenderedPageBreak/>
         <w:t>Caixa</w:t>
       </w:r>
     </w:p>
@@ -4395,7 +4422,6 @@
           <w:noProof/>
           <w:lang w:eastAsia="pt-BR"/>
         </w:rPr>
-        <w:lastRenderedPageBreak/>
         <w:drawing>
           <wp:inline distT="0" distB="0" distL="0" distR="0" wp14:anchorId="31703AE6" wp14:editId="1D75FACA">
             <wp:extent cx="5760085" cy="3240405"/>
@@ -4441,41 +4467,6 @@
     </w:p>
     <w:p>
       <w:pPr>
-        <w:rPr>
-          <w:lang w:eastAsia="pt-BR"/>
-        </w:rPr>
-      </w:pPr>
-    </w:p>
-    <w:p>
-      <w:pPr>
-        <w:rPr>
-          <w:lang w:eastAsia="pt-BR"/>
-        </w:rPr>
-      </w:pPr>
-    </w:p>
-    <w:p>
-      <w:pPr>
-        <w:rPr>
-          <w:lang w:eastAsia="pt-BR"/>
-        </w:rPr>
-      </w:pPr>
-    </w:p>
-    <w:p>
-      <w:pPr>
-        <w:rPr>
-          <w:lang w:eastAsia="pt-BR"/>
-        </w:rPr>
-      </w:pPr>
-    </w:p>
-    <w:p>
-      <w:pPr>
-        <w:rPr>
-          <w:lang w:eastAsia="pt-BR"/>
-        </w:rPr>
-      </w:pPr>
-    </w:p>
-    <w:p>
-      <w:pPr>
         <w:pStyle w:val="PargrafodaLista"/>
         <w:numPr>
           <w:ilvl w:val="0"/>
@@ -4569,6 +4560,181 @@
     </w:p>
     <w:p>
       <w:pPr>
+        <w:rPr>
+          <w:lang w:eastAsia="pt-BR"/>
+        </w:rPr>
+      </w:pPr>
+    </w:p>
+    <w:p>
+      <w:pPr>
+        <w:rPr>
+          <w:lang w:eastAsia="pt-BR"/>
+        </w:rPr>
+      </w:pPr>
+    </w:p>
+    <w:p>
+      <w:pPr>
+        <w:pStyle w:val="PargrafodaLista"/>
+        <w:numPr>
+          <w:ilvl w:val="0"/>
+          <w:numId w:val="15"/>
+        </w:numPr>
+        <w:rPr>
+          <w:lang w:eastAsia="pt-BR"/>
+        </w:rPr>
+      </w:pPr>
+      <w:r>
+        <w:rPr>
+          <w:lang w:eastAsia="pt-BR"/>
+        </w:rPr>
+        <w:t>Cliente</w:t>
+      </w:r>
+    </w:p>
+    <w:p>
+      <w:pPr>
+        <w:ind w:left="360"/>
+        <w:rPr>
+          <w:lang w:eastAsia="pt-BR"/>
+        </w:rPr>
+      </w:pPr>
+      <w:r>
+        <w:rPr>
+          <w:noProof/>
+          <w:lang w:eastAsia="pt-BR"/>
+        </w:rPr>
+        <w:drawing>
+          <wp:inline distT="0" distB="0" distL="0" distR="0" wp14:anchorId="60971247" wp14:editId="350B1390">
+            <wp:extent cx="5760085" cy="3239770"/>
+            <wp:effectExtent l="0" t="0" r="0" b="0"/>
+            <wp:docPr id="9" name="Imagem 9"/>
+            <wp:cNvGraphicFramePr>
+              <a:graphicFrameLocks xmlns:a="http://schemas.openxmlformats.org/drawingml/2006/main" noChangeAspect="1"/>
+            </wp:cNvGraphicFramePr>
+            <a:graphic xmlns:a="http://schemas.openxmlformats.org/drawingml/2006/main">
+              <a:graphicData uri="http://schemas.openxmlformats.org/drawingml/2006/picture">
+                <pic:pic xmlns:pic="http://schemas.openxmlformats.org/drawingml/2006/picture">
+                  <pic:nvPicPr>
+                    <pic:cNvPr id="9" name="PT Cliente 00.jpeg"/>
+                    <pic:cNvPicPr/>
+                  </pic:nvPicPr>
+                  <pic:blipFill>
+                    <a:blip r:embed="rId18">
+                      <a:extLst>
+                        <a:ext uri="{28A0092B-C50C-407E-A947-70E740481C1C}">
+                          <a14:useLocalDpi xmlns:a14="http://schemas.microsoft.com/office/drawing/2010/main" val="0"/>
+                        </a:ext>
+                      </a:extLst>
+                    </a:blip>
+                    <a:stretch>
+                      <a:fillRect/>
+                    </a:stretch>
+                  </pic:blipFill>
+                  <pic:spPr>
+                    <a:xfrm>
+                      <a:off x="0" y="0"/>
+                      <a:ext cx="5760085" cy="3239770"/>
+                    </a:xfrm>
+                    <a:prstGeom prst="rect">
+                      <a:avLst/>
+                    </a:prstGeom>
+                  </pic:spPr>
+                </pic:pic>
+              </a:graphicData>
+            </a:graphic>
+          </wp:inline>
+        </w:drawing>
+      </w:r>
+    </w:p>
+    <w:p>
+      <w:pPr>
+        <w:pStyle w:val="PargrafodaLista"/>
+        <w:numPr>
+          <w:ilvl w:val="0"/>
+          <w:numId w:val="15"/>
+        </w:numPr>
+        <w:rPr>
+          <w:lang w:eastAsia="pt-BR"/>
+        </w:rPr>
+      </w:pPr>
+      <w:r>
+        <w:rPr>
+          <w:lang w:eastAsia="pt-BR"/>
+        </w:rPr>
+        <w:t>Estoque</w:t>
+      </w:r>
+    </w:p>
+    <w:p>
+      <w:pPr>
+        <w:ind w:left="360"/>
+        <w:rPr>
+          <w:lang w:eastAsia="pt-BR"/>
+        </w:rPr>
+      </w:pPr>
+      <w:bookmarkStart w:id="14" w:name="_GoBack"/>
+      <w:r>
+        <w:rPr>
+          <w:noProof/>
+          <w:lang w:eastAsia="pt-BR"/>
+        </w:rPr>
+        <w:drawing>
+          <wp:inline distT="0" distB="0" distL="0" distR="0" wp14:anchorId="7114504B" wp14:editId="20BDEB2B">
+            <wp:extent cx="5760085" cy="3239770"/>
+            <wp:effectExtent l="0" t="0" r="0" b="0"/>
+            <wp:docPr id="10" name="Imagem 10"/>
+            <wp:cNvGraphicFramePr>
+              <a:graphicFrameLocks xmlns:a="http://schemas.openxmlformats.org/drawingml/2006/main" noChangeAspect="1"/>
+            </wp:cNvGraphicFramePr>
+            <a:graphic xmlns:a="http://schemas.openxmlformats.org/drawingml/2006/main">
+              <a:graphicData uri="http://schemas.openxmlformats.org/drawingml/2006/picture">
+                <pic:pic xmlns:pic="http://schemas.openxmlformats.org/drawingml/2006/picture">
+                  <pic:nvPicPr>
+                    <pic:cNvPr id="10" name="PT Estoque.jpeg"/>
+                    <pic:cNvPicPr/>
+                  </pic:nvPicPr>
+                  <pic:blipFill>
+                    <a:blip r:embed="rId19">
+                      <a:extLst>
+                        <a:ext uri="{28A0092B-C50C-407E-A947-70E740481C1C}">
+                          <a14:useLocalDpi xmlns:a14="http://schemas.microsoft.com/office/drawing/2010/main" val="0"/>
+                        </a:ext>
+                      </a:extLst>
+                    </a:blip>
+                    <a:stretch>
+                      <a:fillRect/>
+                    </a:stretch>
+                  </pic:blipFill>
+                  <pic:spPr>
+                    <a:xfrm>
+                      <a:off x="0" y="0"/>
+                      <a:ext cx="5760085" cy="3239770"/>
+                    </a:xfrm>
+                    <a:prstGeom prst="rect">
+                      <a:avLst/>
+                    </a:prstGeom>
+                  </pic:spPr>
+                </pic:pic>
+              </a:graphicData>
+            </a:graphic>
+          </wp:inline>
+        </w:drawing>
+      </w:r>
+      <w:bookmarkEnd w:id="14"/>
+      <w:r>
+        <w:rPr>
+          <w:lang w:eastAsia="pt-BR"/>
+        </w:rPr>
+        <w:br w:type="page"/>
+      </w:r>
+    </w:p>
+    <w:p>
+      <w:pPr>
+        <w:rPr>
+          <w:lang w:eastAsia="pt-BR"/>
+        </w:rPr>
+      </w:pPr>
+    </w:p>
+    <w:p>
+      <w:pPr>
         <w:pStyle w:val="Ttulo1"/>
         <w:numPr>
           <w:ilvl w:val="0"/>
@@ -4586,6 +4752,70 @@
     </w:p>
     <w:p>
       <w:pPr>
+        <w:rPr>
+          <w:lang w:eastAsia="pt-BR"/>
+        </w:rPr>
+      </w:pPr>
+      <w:r>
+        <w:rPr>
+          <w:noProof/>
+          <w:lang w:eastAsia="pt-BR"/>
+        </w:rPr>
+        <w:drawing>
+          <wp:inline distT="0" distB="0" distL="0" distR="0" wp14:anchorId="4817D3BF" wp14:editId="76E31A8B">
+            <wp:extent cx="5370830" cy="7743825"/>
+            <wp:effectExtent l="0" t="0" r="1270" b="9525"/>
+            <wp:docPr id="8" name="Imagem 8"/>
+            <wp:cNvGraphicFramePr>
+              <a:graphicFrameLocks xmlns:a="http://schemas.openxmlformats.org/drawingml/2006/main" noChangeAspect="1"/>
+            </wp:cNvGraphicFramePr>
+            <a:graphic xmlns:a="http://schemas.openxmlformats.org/drawingml/2006/main">
+              <a:graphicData uri="http://schemas.openxmlformats.org/drawingml/2006/picture">
+                <pic:pic xmlns:pic="http://schemas.openxmlformats.org/drawingml/2006/picture">
+                  <pic:nvPicPr>
+                    <pic:cNvPr id="0" name="Picture 2"/>
+                    <pic:cNvPicPr>
+                      <a:picLocks noChangeAspect="1" noChangeArrowheads="1"/>
+                    </pic:cNvPicPr>
+                  </pic:nvPicPr>
+                  <pic:blipFill>
+                    <a:blip r:embed="rId20">
+                      <a:extLst>
+                        <a:ext uri="{28A0092B-C50C-407E-A947-70E740481C1C}">
+                          <a14:useLocalDpi xmlns:a14="http://schemas.microsoft.com/office/drawing/2010/main" val="0"/>
+                        </a:ext>
+                      </a:extLst>
+                    </a:blip>
+                    <a:srcRect/>
+                    <a:stretch>
+                      <a:fillRect/>
+                    </a:stretch>
+                  </pic:blipFill>
+                  <pic:spPr bwMode="auto">
+                    <a:xfrm>
+                      <a:off x="0" y="0"/>
+                      <a:ext cx="5370830" cy="7743825"/>
+                    </a:xfrm>
+                    <a:prstGeom prst="rect">
+                      <a:avLst/>
+                    </a:prstGeom>
+                    <a:noFill/>
+                  </pic:spPr>
+                </pic:pic>
+              </a:graphicData>
+            </a:graphic>
+          </wp:inline>
+        </w:drawing>
+      </w:r>
+      <w:r>
+        <w:rPr>
+          <w:lang w:eastAsia="pt-BR"/>
+        </w:rPr>
+        <w:br w:type="page"/>
+      </w:r>
+    </w:p>
+    <w:p>
+      <w:pPr>
         <w:pStyle w:val="Ttulo1"/>
         <w:numPr>
           <w:ilvl w:val="0"/>
@@ -4594,9 +4824,128 @@
         <w:ind w:left="851" w:hanging="491"/>
       </w:pPr>
       <w:r>
+        <w:lastRenderedPageBreak/>
         <w:t>Resultados esperados</w:t>
       </w:r>
       <w:bookmarkEnd w:id="15"/>
+    </w:p>
+    <w:p>
+      <w:pPr>
+        <w:jc w:val="both"/>
+        <w:rPr>
+          <w:lang w:eastAsia="pt-BR"/>
+        </w:rPr>
+      </w:pPr>
+      <w:r>
+        <w:rPr>
+          <w:lang w:eastAsia="pt-BR"/>
+        </w:rPr>
+        <w:t>Espera-se que o software possa acelerar o atendimento, a contabilidade, gerar controle e melhorar a comunicação da cozinha com a área de atendimento, foi criado tendo esses resultados em como objetivo.</w:t>
+      </w:r>
+    </w:p>
+    <w:p>
+      <w:pPr>
+        <w:jc w:val="both"/>
+        <w:rPr>
+          <w:lang w:eastAsia="pt-BR"/>
+        </w:rPr>
+      </w:pPr>
+      <w:r>
+        <w:rPr>
+          <w:lang w:eastAsia="pt-BR"/>
+        </w:rPr>
+        <w:t xml:space="preserve">Para acelerar o atendimento </w:t>
+      </w:r>
+      <w:r>
+        <w:rPr>
+          <w:lang w:eastAsia="pt-BR"/>
+        </w:rPr>
+        <w:t>era necessário não só gerenciar os pedidos, mas tornar o software portátil, de fácil uso, acessível e resistente a erros, para isso sua interface é responsiva para poder ser usada em dispositivos moveis, mas, ainda mais importante era que ele deve se manter sempre atualizado com o mínimo de recarregamentos de página, assim permitindo ao atendente anotar pedidos pelo celular.</w:t>
+      </w:r>
+    </w:p>
+    <w:p>
+      <w:pPr>
+        <w:jc w:val="both"/>
+        <w:rPr>
+          <w:lang w:eastAsia="pt-BR"/>
+        </w:rPr>
+      </w:pPr>
+      <w:r>
+        <w:rPr>
+          <w:lang w:eastAsia="pt-BR"/>
+        </w:rPr>
+        <w:t>O gerente constantemente precisava fazer contas com todas as comandas ao fim do dia, para poder gerar um relatório que pudesse enviar ao fim do mês ao seu contador, espera-se que ele possa emitir esses relatórios automaticamente para enviar ao seu contador.</w:t>
+      </w:r>
+    </w:p>
+    <w:p>
+      <w:pPr>
+        <w:jc w:val="both"/>
+        <w:rPr>
+          <w:lang w:eastAsia="pt-BR"/>
+        </w:rPr>
+      </w:pPr>
+      <w:r>
+        <w:rPr>
+          <w:lang w:eastAsia="pt-BR"/>
+        </w:rPr>
+        <w:t xml:space="preserve">O maior problema do cliente sempre foi manter o estoque em dia, já havia tentado outro software, cujo falhou, ou até mesmo no papel que é ineficiente, obrigando </w:t>
+      </w:r>
+      <w:r>
+        <w:rPr>
+          <w:lang w:eastAsia="pt-BR"/>
+        </w:rPr>
+        <w:t xml:space="preserve">que ele comprasse assim que faltasse algo, </w:t>
+      </w:r>
+      <w:r>
+        <w:rPr>
+          <w:lang w:eastAsia="pt-BR"/>
+        </w:rPr>
+        <w:t xml:space="preserve">agora todos os produtos são salvos </w:t>
+      </w:r>
+      <w:r>
+        <w:rPr>
+          <w:lang w:eastAsia="pt-BR"/>
+        </w:rPr>
+        <w:t>no sistema e contabilizados, um sistema de notificações incluído para avisar quando um produto</w:t>
+      </w:r>
+      <w:r>
+        <w:rPr>
+          <w:lang w:eastAsia="pt-BR"/>
+        </w:rPr>
+        <w:t xml:space="preserve">  </w:t>
+      </w:r>
+      <w:r>
+        <w:rPr>
+          <w:lang w:eastAsia="pt-BR"/>
+        </w:rPr>
+        <w:t>esta perto do fim, assim possibilitando controle do estoque.</w:t>
+      </w:r>
+    </w:p>
+    <w:p>
+      <w:pPr>
+        <w:jc w:val="both"/>
+        <w:rPr>
+          <w:lang w:eastAsia="pt-BR"/>
+        </w:rPr>
+      </w:pPr>
+      <w:r>
+        <w:rPr>
+          <w:lang w:eastAsia="pt-BR"/>
+        </w:rPr>
+        <w:t xml:space="preserve">Entre a área de atendimento e a cozinha tem uma escada, e o único método de saber </w:t>
+      </w:r>
+      <w:r>
+        <w:rPr>
+          <w:lang w:eastAsia="pt-BR"/>
+        </w:rPr>
+        <w:t>quando um pedido está pronto e indo lá perguntar, o objetivo é automatizar essa troca de informação de forma que só seja necessário passar pela escada para se entregar pedidos.</w:t>
+      </w:r>
+      <w:r>
+        <w:rPr>
+          <w:lang w:eastAsia="pt-BR"/>
+        </w:rPr>
+        <w:br w:type="page"/>
+      </w:r>
     </w:p>
     <w:p>
       <w:pPr>
@@ -4609,6 +4958,7 @@
       </w:pPr>
       <w:bookmarkStart w:id="16" w:name="_Toc10129936"/>
       <w:r>
+        <w:lastRenderedPageBreak/>
         <w:t>Conclusão</w:t>
       </w:r>
       <w:bookmarkEnd w:id="16"/>
@@ -4668,7 +5018,7 @@
                     <pic:cNvPicPr/>
                   </pic:nvPicPr>
                   <pic:blipFill>
-                    <a:blip r:embed="rId18">
+                    <a:blip r:embed="rId21">
                       <a:extLst>
                         <a:ext uri="{28A0092B-C50C-407E-A947-70E740481C1C}">
                           <a14:useLocalDpi xmlns:a14="http://schemas.microsoft.com/office/drawing/2010/main" val="0"/>
@@ -7436,354 +7786,321 @@
                 <w:color w:val="000000"/>
                 <w:sz w:val="22"/>
               </w:rPr>
-              <w:lastRenderedPageBreak/>
-              <w:t>PG</w:t>
-            </w:r>
-            <w:r>
+              <w:t>PG Estoque</w:t>
+            </w:r>
+          </w:p>
+        </w:tc>
+        <w:tc>
+          <w:tcPr>
+            <w:tcW w:w="394" w:type="dxa"/>
+          </w:tcPr>
+          <w:p>
+            <w:pPr>
+              <w:cnfStyle w:val="000000100000" w:firstRow="0" w:lastRow="0" w:firstColumn="0" w:lastColumn="0" w:oddVBand="0" w:evenVBand="0" w:oddHBand="1" w:evenHBand="0" w:firstRowFirstColumn="0" w:firstRowLastColumn="0" w:lastRowFirstColumn="0" w:lastRowLastColumn="0"/>
+              <w:rPr>
+                <w:lang w:eastAsia="pt-BR"/>
+              </w:rPr>
+            </w:pPr>
+          </w:p>
+        </w:tc>
+        <w:tc>
+          <w:tcPr>
+            <w:tcW w:w="394" w:type="dxa"/>
+          </w:tcPr>
+          <w:p>
+            <w:pPr>
+              <w:cnfStyle w:val="000000100000" w:firstRow="0" w:lastRow="0" w:firstColumn="0" w:lastColumn="0" w:oddVBand="0" w:evenVBand="0" w:oddHBand="1" w:evenHBand="0" w:firstRowFirstColumn="0" w:firstRowLastColumn="0" w:lastRowFirstColumn="0" w:lastRowLastColumn="0"/>
+              <w:rPr>
+                <w:lang w:eastAsia="pt-BR"/>
+              </w:rPr>
+            </w:pPr>
+          </w:p>
+        </w:tc>
+        <w:tc>
+          <w:tcPr>
+            <w:tcW w:w="394" w:type="dxa"/>
+          </w:tcPr>
+          <w:p>
+            <w:pPr>
+              <w:cnfStyle w:val="000000100000" w:firstRow="0" w:lastRow="0" w:firstColumn="0" w:lastColumn="0" w:oddVBand="0" w:evenVBand="0" w:oddHBand="1" w:evenHBand="0" w:firstRowFirstColumn="0" w:firstRowLastColumn="0" w:lastRowFirstColumn="0" w:lastRowLastColumn="0"/>
+              <w:rPr>
+                <w:lang w:eastAsia="pt-BR"/>
+              </w:rPr>
+            </w:pPr>
+          </w:p>
+        </w:tc>
+        <w:tc>
+          <w:tcPr>
+            <w:tcW w:w="394" w:type="dxa"/>
+          </w:tcPr>
+          <w:p>
+            <w:pPr>
+              <w:cnfStyle w:val="000000100000" w:firstRow="0" w:lastRow="0" w:firstColumn="0" w:lastColumn="0" w:oddVBand="0" w:evenVBand="0" w:oddHBand="1" w:evenHBand="0" w:firstRowFirstColumn="0" w:firstRowLastColumn="0" w:lastRowFirstColumn="0" w:lastRowLastColumn="0"/>
+              <w:rPr>
+                <w:lang w:eastAsia="pt-BR"/>
+              </w:rPr>
+            </w:pPr>
+          </w:p>
+        </w:tc>
+        <w:tc>
+          <w:tcPr>
+            <w:tcW w:w="394" w:type="dxa"/>
+          </w:tcPr>
+          <w:p>
+            <w:pPr>
+              <w:cnfStyle w:val="000000100000" w:firstRow="0" w:lastRow="0" w:firstColumn="0" w:lastColumn="0" w:oddVBand="0" w:evenVBand="0" w:oddHBand="1" w:evenHBand="0" w:firstRowFirstColumn="0" w:firstRowLastColumn="0" w:lastRowFirstColumn="0" w:lastRowLastColumn="0"/>
+              <w:rPr>
+                <w:lang w:eastAsia="pt-BR"/>
+              </w:rPr>
+            </w:pPr>
+          </w:p>
+        </w:tc>
+        <w:tc>
+          <w:tcPr>
+            <w:tcW w:w="394" w:type="dxa"/>
+          </w:tcPr>
+          <w:p>
+            <w:pPr>
+              <w:cnfStyle w:val="000000100000" w:firstRow="0" w:lastRow="0" w:firstColumn="0" w:lastColumn="0" w:oddVBand="0" w:evenVBand="0" w:oddHBand="1" w:evenHBand="0" w:firstRowFirstColumn="0" w:firstRowLastColumn="0" w:lastRowFirstColumn="0" w:lastRowLastColumn="0"/>
+              <w:rPr>
+                <w:lang w:eastAsia="pt-BR"/>
+              </w:rPr>
+            </w:pPr>
+          </w:p>
+        </w:tc>
+        <w:tc>
+          <w:tcPr>
+            <w:tcW w:w="394" w:type="dxa"/>
+            <w:shd w:val="clear" w:color="auto" w:fill="1F497D" w:themeFill="text2"/>
+          </w:tcPr>
+          <w:p>
+            <w:pPr>
+              <w:cnfStyle w:val="000000100000" w:firstRow="0" w:lastRow="0" w:firstColumn="0" w:lastColumn="0" w:oddVBand="0" w:evenVBand="0" w:oddHBand="1" w:evenHBand="0" w:firstRowFirstColumn="0" w:firstRowLastColumn="0" w:lastRowFirstColumn="0" w:lastRowLastColumn="0"/>
+              <w:rPr>
+                <w:lang w:eastAsia="pt-BR"/>
+              </w:rPr>
+            </w:pPr>
+          </w:p>
+        </w:tc>
+        <w:tc>
+          <w:tcPr>
+            <w:tcW w:w="394" w:type="dxa"/>
+            <w:shd w:val="clear" w:color="auto" w:fill="1F497D" w:themeFill="text2"/>
+          </w:tcPr>
+          <w:p>
+            <w:pPr>
+              <w:cnfStyle w:val="000000100000" w:firstRow="0" w:lastRow="0" w:firstColumn="0" w:lastColumn="0" w:oddVBand="0" w:evenVBand="0" w:oddHBand="1" w:evenHBand="0" w:firstRowFirstColumn="0" w:firstRowLastColumn="0" w:lastRowFirstColumn="0" w:lastRowLastColumn="0"/>
+              <w:rPr>
+                <w:lang w:eastAsia="pt-BR"/>
+              </w:rPr>
+            </w:pPr>
+          </w:p>
+        </w:tc>
+        <w:tc>
+          <w:tcPr>
+            <w:tcW w:w="394" w:type="dxa"/>
+          </w:tcPr>
+          <w:p>
+            <w:pPr>
+              <w:cnfStyle w:val="000000100000" w:firstRow="0" w:lastRow="0" w:firstColumn="0" w:lastColumn="0" w:oddVBand="0" w:evenVBand="0" w:oddHBand="1" w:evenHBand="0" w:firstRowFirstColumn="0" w:firstRowLastColumn="0" w:lastRowFirstColumn="0" w:lastRowLastColumn="0"/>
+              <w:rPr>
+                <w:lang w:eastAsia="pt-BR"/>
+              </w:rPr>
+            </w:pPr>
+          </w:p>
+        </w:tc>
+        <w:tc>
+          <w:tcPr>
+            <w:tcW w:w="394" w:type="dxa"/>
+          </w:tcPr>
+          <w:p>
+            <w:pPr>
+              <w:cnfStyle w:val="000000100000" w:firstRow="0" w:lastRow="0" w:firstColumn="0" w:lastColumn="0" w:oddVBand="0" w:evenVBand="0" w:oddHBand="1" w:evenHBand="0" w:firstRowFirstColumn="0" w:firstRowLastColumn="0" w:lastRowFirstColumn="0" w:lastRowLastColumn="0"/>
+              <w:rPr>
+                <w:lang w:eastAsia="pt-BR"/>
+              </w:rPr>
+            </w:pPr>
+          </w:p>
+        </w:tc>
+        <w:tc>
+          <w:tcPr>
+            <w:tcW w:w="394" w:type="dxa"/>
+          </w:tcPr>
+          <w:p>
+            <w:pPr>
+              <w:cnfStyle w:val="000000100000" w:firstRow="0" w:lastRow="0" w:firstColumn="0" w:lastColumn="0" w:oddVBand="0" w:evenVBand="0" w:oddHBand="1" w:evenHBand="0" w:firstRowFirstColumn="0" w:firstRowLastColumn="0" w:lastRowFirstColumn="0" w:lastRowLastColumn="0"/>
+              <w:rPr>
+                <w:lang w:eastAsia="pt-BR"/>
+              </w:rPr>
+            </w:pPr>
+          </w:p>
+        </w:tc>
+        <w:tc>
+          <w:tcPr>
+            <w:tcW w:w="394" w:type="dxa"/>
+          </w:tcPr>
+          <w:p>
+            <w:pPr>
+              <w:cnfStyle w:val="000000100000" w:firstRow="0" w:lastRow="0" w:firstColumn="0" w:lastColumn="0" w:oddVBand="0" w:evenVBand="0" w:oddHBand="1" w:evenHBand="0" w:firstRowFirstColumn="0" w:firstRowLastColumn="0" w:lastRowFirstColumn="0" w:lastRowLastColumn="0"/>
+              <w:rPr>
+                <w:lang w:eastAsia="pt-BR"/>
+              </w:rPr>
+            </w:pPr>
+          </w:p>
+        </w:tc>
+        <w:tc>
+          <w:tcPr>
+            <w:tcW w:w="394" w:type="dxa"/>
+          </w:tcPr>
+          <w:p>
+            <w:pPr>
+              <w:cnfStyle w:val="000000100000" w:firstRow="0" w:lastRow="0" w:firstColumn="0" w:lastColumn="0" w:oddVBand="0" w:evenVBand="0" w:oddHBand="1" w:evenHBand="0" w:firstRowFirstColumn="0" w:firstRowLastColumn="0" w:lastRowFirstColumn="0" w:lastRowLastColumn="0"/>
+              <w:rPr>
+                <w:lang w:eastAsia="pt-BR"/>
+              </w:rPr>
+            </w:pPr>
+          </w:p>
+        </w:tc>
+        <w:tc>
+          <w:tcPr>
+            <w:tcW w:w="394" w:type="dxa"/>
+          </w:tcPr>
+          <w:p>
+            <w:pPr>
+              <w:cnfStyle w:val="000000100000" w:firstRow="0" w:lastRow="0" w:firstColumn="0" w:lastColumn="0" w:oddVBand="0" w:evenVBand="0" w:oddHBand="1" w:evenHBand="0" w:firstRowFirstColumn="0" w:firstRowLastColumn="0" w:lastRowFirstColumn="0" w:lastRowLastColumn="0"/>
+              <w:rPr>
+                <w:lang w:eastAsia="pt-BR"/>
+              </w:rPr>
+            </w:pPr>
+          </w:p>
+        </w:tc>
+        <w:tc>
+          <w:tcPr>
+            <w:tcW w:w="394" w:type="dxa"/>
+          </w:tcPr>
+          <w:p>
+            <w:pPr>
+              <w:cnfStyle w:val="000000100000" w:firstRow="0" w:lastRow="0" w:firstColumn="0" w:lastColumn="0" w:oddVBand="0" w:evenVBand="0" w:oddHBand="1" w:evenHBand="0" w:firstRowFirstColumn="0" w:firstRowLastColumn="0" w:lastRowFirstColumn="0" w:lastRowLastColumn="0"/>
+              <w:rPr>
+                <w:lang w:eastAsia="pt-BR"/>
+              </w:rPr>
+            </w:pPr>
+          </w:p>
+        </w:tc>
+        <w:tc>
+          <w:tcPr>
+            <w:tcW w:w="394" w:type="dxa"/>
+          </w:tcPr>
+          <w:p>
+            <w:pPr>
+              <w:cnfStyle w:val="000000100000" w:firstRow="0" w:lastRow="0" w:firstColumn="0" w:lastColumn="0" w:oddVBand="0" w:evenVBand="0" w:oddHBand="1" w:evenHBand="0" w:firstRowFirstColumn="0" w:firstRowLastColumn="0" w:lastRowFirstColumn="0" w:lastRowLastColumn="0"/>
+              <w:rPr>
+                <w:lang w:eastAsia="pt-BR"/>
+              </w:rPr>
+            </w:pPr>
+          </w:p>
+        </w:tc>
+        <w:tc>
+          <w:tcPr>
+            <w:tcW w:w="394" w:type="dxa"/>
+          </w:tcPr>
+          <w:p>
+            <w:pPr>
+              <w:cnfStyle w:val="000000100000" w:firstRow="0" w:lastRow="0" w:firstColumn="0" w:lastColumn="0" w:oddVBand="0" w:evenVBand="0" w:oddHBand="1" w:evenHBand="0" w:firstRowFirstColumn="0" w:firstRowLastColumn="0" w:lastRowFirstColumn="0" w:lastRowLastColumn="0"/>
+              <w:rPr>
+                <w:lang w:eastAsia="pt-BR"/>
+              </w:rPr>
+            </w:pPr>
+          </w:p>
+        </w:tc>
+        <w:tc>
+          <w:tcPr>
+            <w:tcW w:w="394" w:type="dxa"/>
+          </w:tcPr>
+          <w:p>
+            <w:pPr>
+              <w:cnfStyle w:val="000000100000" w:firstRow="0" w:lastRow="0" w:firstColumn="0" w:lastColumn="0" w:oddVBand="0" w:evenVBand="0" w:oddHBand="1" w:evenHBand="0" w:firstRowFirstColumn="0" w:firstRowLastColumn="0" w:lastRowFirstColumn="0" w:lastRowLastColumn="0"/>
+              <w:rPr>
+                <w:lang w:eastAsia="pt-BR"/>
+              </w:rPr>
+            </w:pPr>
+          </w:p>
+        </w:tc>
+        <w:tc>
+          <w:tcPr>
+            <w:tcW w:w="394" w:type="dxa"/>
+          </w:tcPr>
+          <w:p>
+            <w:pPr>
+              <w:cnfStyle w:val="000000100000" w:firstRow="0" w:lastRow="0" w:firstColumn="0" w:lastColumn="0" w:oddVBand="0" w:evenVBand="0" w:oddHBand="1" w:evenHBand="0" w:firstRowFirstColumn="0" w:firstRowLastColumn="0" w:lastRowFirstColumn="0" w:lastRowLastColumn="0"/>
+              <w:rPr>
+                <w:lang w:eastAsia="pt-BR"/>
+              </w:rPr>
+            </w:pPr>
+          </w:p>
+        </w:tc>
+        <w:tc>
+          <w:tcPr>
+            <w:tcW w:w="394" w:type="dxa"/>
+          </w:tcPr>
+          <w:p>
+            <w:pPr>
+              <w:cnfStyle w:val="000000100000" w:firstRow="0" w:lastRow="0" w:firstColumn="0" w:lastColumn="0" w:oddVBand="0" w:evenVBand="0" w:oddHBand="1" w:evenHBand="0" w:firstRowFirstColumn="0" w:firstRowLastColumn="0" w:lastRowFirstColumn="0" w:lastRowLastColumn="0"/>
+              <w:rPr>
+                <w:lang w:eastAsia="pt-BR"/>
+              </w:rPr>
+            </w:pPr>
+          </w:p>
+        </w:tc>
+        <w:tc>
+          <w:tcPr>
+            <w:tcW w:w="394" w:type="dxa"/>
+          </w:tcPr>
+          <w:p>
+            <w:pPr>
+              <w:cnfStyle w:val="000000100000" w:firstRow="0" w:lastRow="0" w:firstColumn="0" w:lastColumn="0" w:oddVBand="0" w:evenVBand="0" w:oddHBand="1" w:evenHBand="0" w:firstRowFirstColumn="0" w:firstRowLastColumn="0" w:lastRowFirstColumn="0" w:lastRowLastColumn="0"/>
+              <w:rPr>
+                <w:lang w:eastAsia="pt-BR"/>
+              </w:rPr>
+            </w:pPr>
+          </w:p>
+        </w:tc>
+        <w:tc>
+          <w:tcPr>
+            <w:tcW w:w="394" w:type="dxa"/>
+          </w:tcPr>
+          <w:p>
+            <w:pPr>
+              <w:cnfStyle w:val="000000100000" w:firstRow="0" w:lastRow="0" w:firstColumn="0" w:lastColumn="0" w:oddVBand="0" w:evenVBand="0" w:oddHBand="1" w:evenHBand="0" w:firstRowFirstColumn="0" w:firstRowLastColumn="0" w:lastRowFirstColumn="0" w:lastRowLastColumn="0"/>
+              <w:rPr>
+                <w:lang w:eastAsia="pt-BR"/>
+              </w:rPr>
+            </w:pPr>
+          </w:p>
+        </w:tc>
+      </w:tr>
+      <w:tr>
+        <w:tc>
+          <w:tcPr>
+            <w:cnfStyle w:val="001000000000" w:firstRow="0" w:lastRow="0" w:firstColumn="1" w:lastColumn="0" w:oddVBand="0" w:evenVBand="0" w:oddHBand="0" w:evenHBand="0" w:firstRowFirstColumn="0" w:firstRowLastColumn="0" w:lastRowFirstColumn="0" w:lastRowLastColumn="0"/>
+            <w:tcW w:w="393" w:type="dxa"/>
+          </w:tcPr>
+          <w:p>
+            <w:pPr>
+              <w:jc w:val="center"/>
               <w:rPr>
                 <w:rFonts w:ascii="Calibri" w:hAnsi="Calibri" w:cs="Calibri"/>
                 <w:color w:val="000000"/>
                 <w:sz w:val="22"/>
               </w:rPr>
-              <w:t xml:space="preserve"> </w:t>
-            </w:r>
+            </w:pPr>
             <w:r>
               <w:rPr>
                 <w:rFonts w:ascii="Calibri" w:hAnsi="Calibri" w:cs="Calibri"/>
                 <w:color w:val="000000"/>
                 <w:sz w:val="22"/>
               </w:rPr>
-              <w:t>Estoque</w:t>
-            </w:r>
-          </w:p>
-        </w:tc>
-        <w:tc>
-          <w:tcPr>
-            <w:tcW w:w="394" w:type="dxa"/>
-          </w:tcPr>
-          <w:p>
-            <w:pPr>
-              <w:cnfStyle w:val="000000100000" w:firstRow="0" w:lastRow="0" w:firstColumn="0" w:lastColumn="0" w:oddVBand="0" w:evenVBand="0" w:oddHBand="1" w:evenHBand="0" w:firstRowFirstColumn="0" w:firstRowLastColumn="0" w:lastRowFirstColumn="0" w:lastRowLastColumn="0"/>
-              <w:rPr>
-                <w:lang w:eastAsia="pt-BR"/>
-              </w:rPr>
-            </w:pPr>
-          </w:p>
-        </w:tc>
-        <w:tc>
-          <w:tcPr>
-            <w:tcW w:w="394" w:type="dxa"/>
-          </w:tcPr>
-          <w:p>
-            <w:pPr>
-              <w:cnfStyle w:val="000000100000" w:firstRow="0" w:lastRow="0" w:firstColumn="0" w:lastColumn="0" w:oddVBand="0" w:evenVBand="0" w:oddHBand="1" w:evenHBand="0" w:firstRowFirstColumn="0" w:firstRowLastColumn="0" w:lastRowFirstColumn="0" w:lastRowLastColumn="0"/>
-              <w:rPr>
-                <w:lang w:eastAsia="pt-BR"/>
-              </w:rPr>
-            </w:pPr>
-          </w:p>
-        </w:tc>
-        <w:tc>
-          <w:tcPr>
-            <w:tcW w:w="394" w:type="dxa"/>
-          </w:tcPr>
-          <w:p>
-            <w:pPr>
-              <w:cnfStyle w:val="000000100000" w:firstRow="0" w:lastRow="0" w:firstColumn="0" w:lastColumn="0" w:oddVBand="0" w:evenVBand="0" w:oddHBand="1" w:evenHBand="0" w:firstRowFirstColumn="0" w:firstRowLastColumn="0" w:lastRowFirstColumn="0" w:lastRowLastColumn="0"/>
-              <w:rPr>
-                <w:lang w:eastAsia="pt-BR"/>
-              </w:rPr>
-            </w:pPr>
-          </w:p>
-        </w:tc>
-        <w:tc>
-          <w:tcPr>
-            <w:tcW w:w="394" w:type="dxa"/>
-          </w:tcPr>
-          <w:p>
-            <w:pPr>
-              <w:cnfStyle w:val="000000100000" w:firstRow="0" w:lastRow="0" w:firstColumn="0" w:lastColumn="0" w:oddVBand="0" w:evenVBand="0" w:oddHBand="1" w:evenHBand="0" w:firstRowFirstColumn="0" w:firstRowLastColumn="0" w:lastRowFirstColumn="0" w:lastRowLastColumn="0"/>
-              <w:rPr>
-                <w:lang w:eastAsia="pt-BR"/>
-              </w:rPr>
-            </w:pPr>
-          </w:p>
-        </w:tc>
-        <w:tc>
-          <w:tcPr>
-            <w:tcW w:w="394" w:type="dxa"/>
-          </w:tcPr>
-          <w:p>
-            <w:pPr>
-              <w:cnfStyle w:val="000000100000" w:firstRow="0" w:lastRow="0" w:firstColumn="0" w:lastColumn="0" w:oddVBand="0" w:evenVBand="0" w:oddHBand="1" w:evenHBand="0" w:firstRowFirstColumn="0" w:firstRowLastColumn="0" w:lastRowFirstColumn="0" w:lastRowLastColumn="0"/>
-              <w:rPr>
-                <w:lang w:eastAsia="pt-BR"/>
-              </w:rPr>
-            </w:pPr>
-          </w:p>
-        </w:tc>
-        <w:tc>
-          <w:tcPr>
-            <w:tcW w:w="394" w:type="dxa"/>
-          </w:tcPr>
-          <w:p>
-            <w:pPr>
-              <w:cnfStyle w:val="000000100000" w:firstRow="0" w:lastRow="0" w:firstColumn="0" w:lastColumn="0" w:oddVBand="0" w:evenVBand="0" w:oddHBand="1" w:evenHBand="0" w:firstRowFirstColumn="0" w:firstRowLastColumn="0" w:lastRowFirstColumn="0" w:lastRowLastColumn="0"/>
-              <w:rPr>
-                <w:lang w:eastAsia="pt-BR"/>
-              </w:rPr>
-            </w:pPr>
-          </w:p>
-        </w:tc>
-        <w:tc>
-          <w:tcPr>
-            <w:tcW w:w="394" w:type="dxa"/>
-            <w:shd w:val="clear" w:color="auto" w:fill="1F497D" w:themeFill="text2"/>
-          </w:tcPr>
-          <w:p>
-            <w:pPr>
-              <w:cnfStyle w:val="000000100000" w:firstRow="0" w:lastRow="0" w:firstColumn="0" w:lastColumn="0" w:oddVBand="0" w:evenVBand="0" w:oddHBand="1" w:evenHBand="0" w:firstRowFirstColumn="0" w:firstRowLastColumn="0" w:lastRowFirstColumn="0" w:lastRowLastColumn="0"/>
-              <w:rPr>
-                <w:lang w:eastAsia="pt-BR"/>
-              </w:rPr>
-            </w:pPr>
-          </w:p>
-        </w:tc>
-        <w:tc>
-          <w:tcPr>
-            <w:tcW w:w="394" w:type="dxa"/>
-            <w:shd w:val="clear" w:color="auto" w:fill="1F497D" w:themeFill="text2"/>
-          </w:tcPr>
-          <w:p>
-            <w:pPr>
-              <w:cnfStyle w:val="000000100000" w:firstRow="0" w:lastRow="0" w:firstColumn="0" w:lastColumn="0" w:oddVBand="0" w:evenVBand="0" w:oddHBand="1" w:evenHBand="0" w:firstRowFirstColumn="0" w:firstRowLastColumn="0" w:lastRowFirstColumn="0" w:lastRowLastColumn="0"/>
-              <w:rPr>
-                <w:lang w:eastAsia="pt-BR"/>
-              </w:rPr>
-            </w:pPr>
-          </w:p>
-        </w:tc>
-        <w:tc>
-          <w:tcPr>
-            <w:tcW w:w="394" w:type="dxa"/>
-          </w:tcPr>
-          <w:p>
-            <w:pPr>
-              <w:cnfStyle w:val="000000100000" w:firstRow="0" w:lastRow="0" w:firstColumn="0" w:lastColumn="0" w:oddVBand="0" w:evenVBand="0" w:oddHBand="1" w:evenHBand="0" w:firstRowFirstColumn="0" w:firstRowLastColumn="0" w:lastRowFirstColumn="0" w:lastRowLastColumn="0"/>
-              <w:rPr>
-                <w:lang w:eastAsia="pt-BR"/>
-              </w:rPr>
-            </w:pPr>
-          </w:p>
-        </w:tc>
-        <w:tc>
-          <w:tcPr>
-            <w:tcW w:w="394" w:type="dxa"/>
-          </w:tcPr>
-          <w:p>
-            <w:pPr>
-              <w:cnfStyle w:val="000000100000" w:firstRow="0" w:lastRow="0" w:firstColumn="0" w:lastColumn="0" w:oddVBand="0" w:evenVBand="0" w:oddHBand="1" w:evenHBand="0" w:firstRowFirstColumn="0" w:firstRowLastColumn="0" w:lastRowFirstColumn="0" w:lastRowLastColumn="0"/>
-              <w:rPr>
-                <w:lang w:eastAsia="pt-BR"/>
-              </w:rPr>
-            </w:pPr>
-          </w:p>
-        </w:tc>
-        <w:tc>
-          <w:tcPr>
-            <w:tcW w:w="394" w:type="dxa"/>
-          </w:tcPr>
-          <w:p>
-            <w:pPr>
-              <w:cnfStyle w:val="000000100000" w:firstRow="0" w:lastRow="0" w:firstColumn="0" w:lastColumn="0" w:oddVBand="0" w:evenVBand="0" w:oddHBand="1" w:evenHBand="0" w:firstRowFirstColumn="0" w:firstRowLastColumn="0" w:lastRowFirstColumn="0" w:lastRowLastColumn="0"/>
-              <w:rPr>
-                <w:lang w:eastAsia="pt-BR"/>
-              </w:rPr>
-            </w:pPr>
-          </w:p>
-        </w:tc>
-        <w:tc>
-          <w:tcPr>
-            <w:tcW w:w="394" w:type="dxa"/>
-          </w:tcPr>
-          <w:p>
-            <w:pPr>
-              <w:cnfStyle w:val="000000100000" w:firstRow="0" w:lastRow="0" w:firstColumn="0" w:lastColumn="0" w:oddVBand="0" w:evenVBand="0" w:oddHBand="1" w:evenHBand="0" w:firstRowFirstColumn="0" w:firstRowLastColumn="0" w:lastRowFirstColumn="0" w:lastRowLastColumn="0"/>
-              <w:rPr>
-                <w:lang w:eastAsia="pt-BR"/>
-              </w:rPr>
-            </w:pPr>
-          </w:p>
-        </w:tc>
-        <w:tc>
-          <w:tcPr>
-            <w:tcW w:w="394" w:type="dxa"/>
-          </w:tcPr>
-          <w:p>
-            <w:pPr>
-              <w:cnfStyle w:val="000000100000" w:firstRow="0" w:lastRow="0" w:firstColumn="0" w:lastColumn="0" w:oddVBand="0" w:evenVBand="0" w:oddHBand="1" w:evenHBand="0" w:firstRowFirstColumn="0" w:firstRowLastColumn="0" w:lastRowFirstColumn="0" w:lastRowLastColumn="0"/>
-              <w:rPr>
-                <w:lang w:eastAsia="pt-BR"/>
-              </w:rPr>
-            </w:pPr>
-          </w:p>
-        </w:tc>
-        <w:tc>
-          <w:tcPr>
-            <w:tcW w:w="394" w:type="dxa"/>
-          </w:tcPr>
-          <w:p>
-            <w:pPr>
-              <w:cnfStyle w:val="000000100000" w:firstRow="0" w:lastRow="0" w:firstColumn="0" w:lastColumn="0" w:oddVBand="0" w:evenVBand="0" w:oddHBand="1" w:evenHBand="0" w:firstRowFirstColumn="0" w:firstRowLastColumn="0" w:lastRowFirstColumn="0" w:lastRowLastColumn="0"/>
-              <w:rPr>
-                <w:lang w:eastAsia="pt-BR"/>
-              </w:rPr>
-            </w:pPr>
-          </w:p>
-        </w:tc>
-        <w:tc>
-          <w:tcPr>
-            <w:tcW w:w="394" w:type="dxa"/>
-          </w:tcPr>
-          <w:p>
-            <w:pPr>
-              <w:cnfStyle w:val="000000100000" w:firstRow="0" w:lastRow="0" w:firstColumn="0" w:lastColumn="0" w:oddVBand="0" w:evenVBand="0" w:oddHBand="1" w:evenHBand="0" w:firstRowFirstColumn="0" w:firstRowLastColumn="0" w:lastRowFirstColumn="0" w:lastRowLastColumn="0"/>
-              <w:rPr>
-                <w:lang w:eastAsia="pt-BR"/>
-              </w:rPr>
-            </w:pPr>
-          </w:p>
-        </w:tc>
-        <w:tc>
-          <w:tcPr>
-            <w:tcW w:w="394" w:type="dxa"/>
-          </w:tcPr>
-          <w:p>
-            <w:pPr>
-              <w:cnfStyle w:val="000000100000" w:firstRow="0" w:lastRow="0" w:firstColumn="0" w:lastColumn="0" w:oddVBand="0" w:evenVBand="0" w:oddHBand="1" w:evenHBand="0" w:firstRowFirstColumn="0" w:firstRowLastColumn="0" w:lastRowFirstColumn="0" w:lastRowLastColumn="0"/>
-              <w:rPr>
-                <w:lang w:eastAsia="pt-BR"/>
-              </w:rPr>
-            </w:pPr>
-          </w:p>
-        </w:tc>
-        <w:tc>
-          <w:tcPr>
-            <w:tcW w:w="394" w:type="dxa"/>
-          </w:tcPr>
-          <w:p>
-            <w:pPr>
-              <w:cnfStyle w:val="000000100000" w:firstRow="0" w:lastRow="0" w:firstColumn="0" w:lastColumn="0" w:oddVBand="0" w:evenVBand="0" w:oddHBand="1" w:evenHBand="0" w:firstRowFirstColumn="0" w:firstRowLastColumn="0" w:lastRowFirstColumn="0" w:lastRowLastColumn="0"/>
-              <w:rPr>
-                <w:lang w:eastAsia="pt-BR"/>
-              </w:rPr>
-            </w:pPr>
-          </w:p>
-        </w:tc>
-        <w:tc>
-          <w:tcPr>
-            <w:tcW w:w="394" w:type="dxa"/>
-          </w:tcPr>
-          <w:p>
-            <w:pPr>
-              <w:cnfStyle w:val="000000100000" w:firstRow="0" w:lastRow="0" w:firstColumn="0" w:lastColumn="0" w:oddVBand="0" w:evenVBand="0" w:oddHBand="1" w:evenHBand="0" w:firstRowFirstColumn="0" w:firstRowLastColumn="0" w:lastRowFirstColumn="0" w:lastRowLastColumn="0"/>
-              <w:rPr>
-                <w:lang w:eastAsia="pt-BR"/>
-              </w:rPr>
-            </w:pPr>
-          </w:p>
-        </w:tc>
-        <w:tc>
-          <w:tcPr>
-            <w:tcW w:w="394" w:type="dxa"/>
-          </w:tcPr>
-          <w:p>
-            <w:pPr>
-              <w:cnfStyle w:val="000000100000" w:firstRow="0" w:lastRow="0" w:firstColumn="0" w:lastColumn="0" w:oddVBand="0" w:evenVBand="0" w:oddHBand="1" w:evenHBand="0" w:firstRowFirstColumn="0" w:firstRowLastColumn="0" w:lastRowFirstColumn="0" w:lastRowLastColumn="0"/>
-              <w:rPr>
-                <w:lang w:eastAsia="pt-BR"/>
-              </w:rPr>
-            </w:pPr>
-          </w:p>
-        </w:tc>
-        <w:tc>
-          <w:tcPr>
-            <w:tcW w:w="394" w:type="dxa"/>
-          </w:tcPr>
-          <w:p>
-            <w:pPr>
-              <w:cnfStyle w:val="000000100000" w:firstRow="0" w:lastRow="0" w:firstColumn="0" w:lastColumn="0" w:oddVBand="0" w:evenVBand="0" w:oddHBand="1" w:evenHBand="0" w:firstRowFirstColumn="0" w:firstRowLastColumn="0" w:lastRowFirstColumn="0" w:lastRowLastColumn="0"/>
-              <w:rPr>
-                <w:lang w:eastAsia="pt-BR"/>
-              </w:rPr>
-            </w:pPr>
-          </w:p>
-        </w:tc>
-        <w:tc>
-          <w:tcPr>
-            <w:tcW w:w="394" w:type="dxa"/>
-          </w:tcPr>
-          <w:p>
-            <w:pPr>
-              <w:cnfStyle w:val="000000100000" w:firstRow="0" w:lastRow="0" w:firstColumn="0" w:lastColumn="0" w:oddVBand="0" w:evenVBand="0" w:oddHBand="1" w:evenHBand="0" w:firstRowFirstColumn="0" w:firstRowLastColumn="0" w:lastRowFirstColumn="0" w:lastRowLastColumn="0"/>
-              <w:rPr>
-                <w:lang w:eastAsia="pt-BR"/>
-              </w:rPr>
-            </w:pPr>
-          </w:p>
-        </w:tc>
-        <w:tc>
-          <w:tcPr>
-            <w:tcW w:w="394" w:type="dxa"/>
-          </w:tcPr>
-          <w:p>
-            <w:pPr>
-              <w:cnfStyle w:val="000000100000" w:firstRow="0" w:lastRow="0" w:firstColumn="0" w:lastColumn="0" w:oddVBand="0" w:evenVBand="0" w:oddHBand="1" w:evenHBand="0" w:firstRowFirstColumn="0" w:firstRowLastColumn="0" w:lastRowFirstColumn="0" w:lastRowLastColumn="0"/>
-              <w:rPr>
-                <w:lang w:eastAsia="pt-BR"/>
-              </w:rPr>
-            </w:pPr>
-          </w:p>
-        </w:tc>
-      </w:tr>
-      <w:tr>
-        <w:tc>
-          <w:tcPr>
-            <w:cnfStyle w:val="001000000000" w:firstRow="0" w:lastRow="0" w:firstColumn="1" w:lastColumn="0" w:oddVBand="0" w:evenVBand="0" w:oddHBand="0" w:evenHBand="0" w:firstRowFirstColumn="0" w:firstRowLastColumn="0" w:lastRowFirstColumn="0" w:lastRowLastColumn="0"/>
-            <w:tcW w:w="393" w:type="dxa"/>
-          </w:tcPr>
-          <w:p>
-            <w:pPr>
-              <w:jc w:val="center"/>
-              <w:rPr>
-                <w:rFonts w:ascii="Calibri" w:hAnsi="Calibri" w:cs="Calibri"/>
-                <w:color w:val="000000"/>
-                <w:sz w:val="22"/>
-              </w:rPr>
-            </w:pPr>
-            <w:r>
-              <w:rPr>
-                <w:rFonts w:ascii="Calibri" w:hAnsi="Calibri" w:cs="Calibri"/>
-                <w:color w:val="000000"/>
-                <w:sz w:val="22"/>
-              </w:rPr>
-              <w:t>PG</w:t>
-            </w:r>
-            <w:r>
-              <w:rPr>
-                <w:rFonts w:ascii="Calibri" w:hAnsi="Calibri" w:cs="Calibri"/>
-                <w:color w:val="000000"/>
-                <w:sz w:val="22"/>
-              </w:rPr>
-              <w:t xml:space="preserve"> </w:t>
-            </w:r>
-            <w:r>
-              <w:rPr>
-                <w:rFonts w:ascii="Calibri" w:hAnsi="Calibri" w:cs="Calibri"/>
-                <w:color w:val="000000"/>
-                <w:sz w:val="22"/>
-              </w:rPr>
-              <w:t>Produtos</w:t>
+              <w:t>PG Produtos</w:t>
             </w:r>
           </w:p>
         </w:tc>
@@ -8102,355 +8419,323 @@
                 <w:color w:val="000000"/>
                 <w:sz w:val="22"/>
               </w:rPr>
-              <w:t>PG</w:t>
-            </w:r>
-            <w:r>
+              <w:t>PG Clientes</w:t>
+            </w:r>
+          </w:p>
+        </w:tc>
+        <w:tc>
+          <w:tcPr>
+            <w:tcW w:w="394" w:type="dxa"/>
+          </w:tcPr>
+          <w:p>
+            <w:pPr>
+              <w:cnfStyle w:val="000000100000" w:firstRow="0" w:lastRow="0" w:firstColumn="0" w:lastColumn="0" w:oddVBand="0" w:evenVBand="0" w:oddHBand="1" w:evenHBand="0" w:firstRowFirstColumn="0" w:firstRowLastColumn="0" w:lastRowFirstColumn="0" w:lastRowLastColumn="0"/>
+              <w:rPr>
+                <w:lang w:eastAsia="pt-BR"/>
+              </w:rPr>
+            </w:pPr>
+          </w:p>
+        </w:tc>
+        <w:tc>
+          <w:tcPr>
+            <w:tcW w:w="394" w:type="dxa"/>
+          </w:tcPr>
+          <w:p>
+            <w:pPr>
+              <w:cnfStyle w:val="000000100000" w:firstRow="0" w:lastRow="0" w:firstColumn="0" w:lastColumn="0" w:oddVBand="0" w:evenVBand="0" w:oddHBand="1" w:evenHBand="0" w:firstRowFirstColumn="0" w:firstRowLastColumn="0" w:lastRowFirstColumn="0" w:lastRowLastColumn="0"/>
+              <w:rPr>
+                <w:lang w:eastAsia="pt-BR"/>
+              </w:rPr>
+            </w:pPr>
+          </w:p>
+        </w:tc>
+        <w:tc>
+          <w:tcPr>
+            <w:tcW w:w="394" w:type="dxa"/>
+          </w:tcPr>
+          <w:p>
+            <w:pPr>
+              <w:cnfStyle w:val="000000100000" w:firstRow="0" w:lastRow="0" w:firstColumn="0" w:lastColumn="0" w:oddVBand="0" w:evenVBand="0" w:oddHBand="1" w:evenHBand="0" w:firstRowFirstColumn="0" w:firstRowLastColumn="0" w:lastRowFirstColumn="0" w:lastRowLastColumn="0"/>
+              <w:rPr>
+                <w:lang w:eastAsia="pt-BR"/>
+              </w:rPr>
+            </w:pPr>
+          </w:p>
+        </w:tc>
+        <w:tc>
+          <w:tcPr>
+            <w:tcW w:w="394" w:type="dxa"/>
+          </w:tcPr>
+          <w:p>
+            <w:pPr>
+              <w:cnfStyle w:val="000000100000" w:firstRow="0" w:lastRow="0" w:firstColumn="0" w:lastColumn="0" w:oddVBand="0" w:evenVBand="0" w:oddHBand="1" w:evenHBand="0" w:firstRowFirstColumn="0" w:firstRowLastColumn="0" w:lastRowFirstColumn="0" w:lastRowLastColumn="0"/>
+              <w:rPr>
+                <w:lang w:eastAsia="pt-BR"/>
+              </w:rPr>
+            </w:pPr>
+          </w:p>
+        </w:tc>
+        <w:tc>
+          <w:tcPr>
+            <w:tcW w:w="394" w:type="dxa"/>
+          </w:tcPr>
+          <w:p>
+            <w:pPr>
+              <w:cnfStyle w:val="000000100000" w:firstRow="0" w:lastRow="0" w:firstColumn="0" w:lastColumn="0" w:oddVBand="0" w:evenVBand="0" w:oddHBand="1" w:evenHBand="0" w:firstRowFirstColumn="0" w:firstRowLastColumn="0" w:lastRowFirstColumn="0" w:lastRowLastColumn="0"/>
+              <w:rPr>
+                <w:lang w:eastAsia="pt-BR"/>
+              </w:rPr>
+            </w:pPr>
+          </w:p>
+        </w:tc>
+        <w:tc>
+          <w:tcPr>
+            <w:tcW w:w="394" w:type="dxa"/>
+          </w:tcPr>
+          <w:p>
+            <w:pPr>
+              <w:cnfStyle w:val="000000100000" w:firstRow="0" w:lastRow="0" w:firstColumn="0" w:lastColumn="0" w:oddVBand="0" w:evenVBand="0" w:oddHBand="1" w:evenHBand="0" w:firstRowFirstColumn="0" w:firstRowLastColumn="0" w:lastRowFirstColumn="0" w:lastRowLastColumn="0"/>
+              <w:rPr>
+                <w:lang w:eastAsia="pt-BR"/>
+              </w:rPr>
+            </w:pPr>
+          </w:p>
+        </w:tc>
+        <w:tc>
+          <w:tcPr>
+            <w:tcW w:w="394" w:type="dxa"/>
+            <w:shd w:val="clear" w:color="auto" w:fill="1F497D" w:themeFill="text2"/>
+          </w:tcPr>
+          <w:p>
+            <w:pPr>
+              <w:cnfStyle w:val="000000100000" w:firstRow="0" w:lastRow="0" w:firstColumn="0" w:lastColumn="0" w:oddVBand="0" w:evenVBand="0" w:oddHBand="1" w:evenHBand="0" w:firstRowFirstColumn="0" w:firstRowLastColumn="0" w:lastRowFirstColumn="0" w:lastRowLastColumn="0"/>
+              <w:rPr>
+                <w:lang w:eastAsia="pt-BR"/>
+              </w:rPr>
+            </w:pPr>
+          </w:p>
+        </w:tc>
+        <w:tc>
+          <w:tcPr>
+            <w:tcW w:w="394" w:type="dxa"/>
+            <w:shd w:val="clear" w:color="auto" w:fill="1F497D" w:themeFill="text2"/>
+          </w:tcPr>
+          <w:p>
+            <w:pPr>
+              <w:cnfStyle w:val="000000100000" w:firstRow="0" w:lastRow="0" w:firstColumn="0" w:lastColumn="0" w:oddVBand="0" w:evenVBand="0" w:oddHBand="1" w:evenHBand="0" w:firstRowFirstColumn="0" w:firstRowLastColumn="0" w:lastRowFirstColumn="0" w:lastRowLastColumn="0"/>
+              <w:rPr>
+                <w:lang w:eastAsia="pt-BR"/>
+              </w:rPr>
+            </w:pPr>
+          </w:p>
+        </w:tc>
+        <w:tc>
+          <w:tcPr>
+            <w:tcW w:w="394" w:type="dxa"/>
+            <w:shd w:val="clear" w:color="auto" w:fill="1F497D" w:themeFill="text2"/>
+          </w:tcPr>
+          <w:p>
+            <w:pPr>
+              <w:cnfStyle w:val="000000100000" w:firstRow="0" w:lastRow="0" w:firstColumn="0" w:lastColumn="0" w:oddVBand="0" w:evenVBand="0" w:oddHBand="1" w:evenHBand="0" w:firstRowFirstColumn="0" w:firstRowLastColumn="0" w:lastRowFirstColumn="0" w:lastRowLastColumn="0"/>
+              <w:rPr>
+                <w:lang w:eastAsia="pt-BR"/>
+              </w:rPr>
+            </w:pPr>
+          </w:p>
+        </w:tc>
+        <w:tc>
+          <w:tcPr>
+            <w:tcW w:w="394" w:type="dxa"/>
+            <w:shd w:val="clear" w:color="auto" w:fill="1F497D" w:themeFill="text2"/>
+          </w:tcPr>
+          <w:p>
+            <w:pPr>
+              <w:cnfStyle w:val="000000100000" w:firstRow="0" w:lastRow="0" w:firstColumn="0" w:lastColumn="0" w:oddVBand="0" w:evenVBand="0" w:oddHBand="1" w:evenHBand="0" w:firstRowFirstColumn="0" w:firstRowLastColumn="0" w:lastRowFirstColumn="0" w:lastRowLastColumn="0"/>
+              <w:rPr>
+                <w:lang w:eastAsia="pt-BR"/>
+              </w:rPr>
+            </w:pPr>
+          </w:p>
+        </w:tc>
+        <w:tc>
+          <w:tcPr>
+            <w:tcW w:w="394" w:type="dxa"/>
+          </w:tcPr>
+          <w:p>
+            <w:pPr>
+              <w:cnfStyle w:val="000000100000" w:firstRow="0" w:lastRow="0" w:firstColumn="0" w:lastColumn="0" w:oddVBand="0" w:evenVBand="0" w:oddHBand="1" w:evenHBand="0" w:firstRowFirstColumn="0" w:firstRowLastColumn="0" w:lastRowFirstColumn="0" w:lastRowLastColumn="0"/>
+              <w:rPr>
+                <w:lang w:eastAsia="pt-BR"/>
+              </w:rPr>
+            </w:pPr>
+          </w:p>
+        </w:tc>
+        <w:tc>
+          <w:tcPr>
+            <w:tcW w:w="394" w:type="dxa"/>
+          </w:tcPr>
+          <w:p>
+            <w:pPr>
+              <w:cnfStyle w:val="000000100000" w:firstRow="0" w:lastRow="0" w:firstColumn="0" w:lastColumn="0" w:oddVBand="0" w:evenVBand="0" w:oddHBand="1" w:evenHBand="0" w:firstRowFirstColumn="0" w:firstRowLastColumn="0" w:lastRowFirstColumn="0" w:lastRowLastColumn="0"/>
+              <w:rPr>
+                <w:lang w:eastAsia="pt-BR"/>
+              </w:rPr>
+            </w:pPr>
+          </w:p>
+        </w:tc>
+        <w:tc>
+          <w:tcPr>
+            <w:tcW w:w="394" w:type="dxa"/>
+          </w:tcPr>
+          <w:p>
+            <w:pPr>
+              <w:cnfStyle w:val="000000100000" w:firstRow="0" w:lastRow="0" w:firstColumn="0" w:lastColumn="0" w:oddVBand="0" w:evenVBand="0" w:oddHBand="1" w:evenHBand="0" w:firstRowFirstColumn="0" w:firstRowLastColumn="0" w:lastRowFirstColumn="0" w:lastRowLastColumn="0"/>
+              <w:rPr>
+                <w:lang w:eastAsia="pt-BR"/>
+              </w:rPr>
+            </w:pPr>
+          </w:p>
+        </w:tc>
+        <w:tc>
+          <w:tcPr>
+            <w:tcW w:w="394" w:type="dxa"/>
+          </w:tcPr>
+          <w:p>
+            <w:pPr>
+              <w:cnfStyle w:val="000000100000" w:firstRow="0" w:lastRow="0" w:firstColumn="0" w:lastColumn="0" w:oddVBand="0" w:evenVBand="0" w:oddHBand="1" w:evenHBand="0" w:firstRowFirstColumn="0" w:firstRowLastColumn="0" w:lastRowFirstColumn="0" w:lastRowLastColumn="0"/>
+              <w:rPr>
+                <w:lang w:eastAsia="pt-BR"/>
+              </w:rPr>
+            </w:pPr>
+          </w:p>
+        </w:tc>
+        <w:tc>
+          <w:tcPr>
+            <w:tcW w:w="394" w:type="dxa"/>
+          </w:tcPr>
+          <w:p>
+            <w:pPr>
+              <w:cnfStyle w:val="000000100000" w:firstRow="0" w:lastRow="0" w:firstColumn="0" w:lastColumn="0" w:oddVBand="0" w:evenVBand="0" w:oddHBand="1" w:evenHBand="0" w:firstRowFirstColumn="0" w:firstRowLastColumn="0" w:lastRowFirstColumn="0" w:lastRowLastColumn="0"/>
+              <w:rPr>
+                <w:lang w:eastAsia="pt-BR"/>
+              </w:rPr>
+            </w:pPr>
+          </w:p>
+        </w:tc>
+        <w:tc>
+          <w:tcPr>
+            <w:tcW w:w="394" w:type="dxa"/>
+          </w:tcPr>
+          <w:p>
+            <w:pPr>
+              <w:cnfStyle w:val="000000100000" w:firstRow="0" w:lastRow="0" w:firstColumn="0" w:lastColumn="0" w:oddVBand="0" w:evenVBand="0" w:oddHBand="1" w:evenHBand="0" w:firstRowFirstColumn="0" w:firstRowLastColumn="0" w:lastRowFirstColumn="0" w:lastRowLastColumn="0"/>
+              <w:rPr>
+                <w:lang w:eastAsia="pt-BR"/>
+              </w:rPr>
+            </w:pPr>
+          </w:p>
+        </w:tc>
+        <w:tc>
+          <w:tcPr>
+            <w:tcW w:w="394" w:type="dxa"/>
+          </w:tcPr>
+          <w:p>
+            <w:pPr>
+              <w:cnfStyle w:val="000000100000" w:firstRow="0" w:lastRow="0" w:firstColumn="0" w:lastColumn="0" w:oddVBand="0" w:evenVBand="0" w:oddHBand="1" w:evenHBand="0" w:firstRowFirstColumn="0" w:firstRowLastColumn="0" w:lastRowFirstColumn="0" w:lastRowLastColumn="0"/>
+              <w:rPr>
+                <w:lang w:eastAsia="pt-BR"/>
+              </w:rPr>
+            </w:pPr>
+          </w:p>
+        </w:tc>
+        <w:tc>
+          <w:tcPr>
+            <w:tcW w:w="394" w:type="dxa"/>
+          </w:tcPr>
+          <w:p>
+            <w:pPr>
+              <w:cnfStyle w:val="000000100000" w:firstRow="0" w:lastRow="0" w:firstColumn="0" w:lastColumn="0" w:oddVBand="0" w:evenVBand="0" w:oddHBand="1" w:evenHBand="0" w:firstRowFirstColumn="0" w:firstRowLastColumn="0" w:lastRowFirstColumn="0" w:lastRowLastColumn="0"/>
+              <w:rPr>
+                <w:lang w:eastAsia="pt-BR"/>
+              </w:rPr>
+            </w:pPr>
+          </w:p>
+        </w:tc>
+        <w:tc>
+          <w:tcPr>
+            <w:tcW w:w="394" w:type="dxa"/>
+          </w:tcPr>
+          <w:p>
+            <w:pPr>
+              <w:cnfStyle w:val="000000100000" w:firstRow="0" w:lastRow="0" w:firstColumn="0" w:lastColumn="0" w:oddVBand="0" w:evenVBand="0" w:oddHBand="1" w:evenHBand="0" w:firstRowFirstColumn="0" w:firstRowLastColumn="0" w:lastRowFirstColumn="0" w:lastRowLastColumn="0"/>
+              <w:rPr>
+                <w:lang w:eastAsia="pt-BR"/>
+              </w:rPr>
+            </w:pPr>
+          </w:p>
+        </w:tc>
+        <w:tc>
+          <w:tcPr>
+            <w:tcW w:w="394" w:type="dxa"/>
+          </w:tcPr>
+          <w:p>
+            <w:pPr>
+              <w:cnfStyle w:val="000000100000" w:firstRow="0" w:lastRow="0" w:firstColumn="0" w:lastColumn="0" w:oddVBand="0" w:evenVBand="0" w:oddHBand="1" w:evenHBand="0" w:firstRowFirstColumn="0" w:firstRowLastColumn="0" w:lastRowFirstColumn="0" w:lastRowLastColumn="0"/>
+              <w:rPr>
+                <w:lang w:eastAsia="pt-BR"/>
+              </w:rPr>
+            </w:pPr>
+          </w:p>
+        </w:tc>
+        <w:tc>
+          <w:tcPr>
+            <w:tcW w:w="394" w:type="dxa"/>
+          </w:tcPr>
+          <w:p>
+            <w:pPr>
+              <w:cnfStyle w:val="000000100000" w:firstRow="0" w:lastRow="0" w:firstColumn="0" w:lastColumn="0" w:oddVBand="0" w:evenVBand="0" w:oddHBand="1" w:evenHBand="0" w:firstRowFirstColumn="0" w:firstRowLastColumn="0" w:lastRowFirstColumn="0" w:lastRowLastColumn="0"/>
+              <w:rPr>
+                <w:lang w:eastAsia="pt-BR"/>
+              </w:rPr>
+            </w:pPr>
+          </w:p>
+        </w:tc>
+        <w:tc>
+          <w:tcPr>
+            <w:tcW w:w="394" w:type="dxa"/>
+          </w:tcPr>
+          <w:p>
+            <w:pPr>
+              <w:cnfStyle w:val="000000100000" w:firstRow="0" w:lastRow="0" w:firstColumn="0" w:lastColumn="0" w:oddVBand="0" w:evenVBand="0" w:oddHBand="1" w:evenHBand="0" w:firstRowFirstColumn="0" w:firstRowLastColumn="0" w:lastRowFirstColumn="0" w:lastRowLastColumn="0"/>
+              <w:rPr>
+                <w:lang w:eastAsia="pt-BR"/>
+              </w:rPr>
+            </w:pPr>
+          </w:p>
+        </w:tc>
+      </w:tr>
+      <w:tr>
+        <w:tc>
+          <w:tcPr>
+            <w:cnfStyle w:val="001000000000" w:firstRow="0" w:lastRow="0" w:firstColumn="1" w:lastColumn="0" w:oddVBand="0" w:evenVBand="0" w:oddHBand="0" w:evenHBand="0" w:firstRowFirstColumn="0" w:firstRowLastColumn="0" w:lastRowFirstColumn="0" w:lastRowLastColumn="0"/>
+            <w:tcW w:w="393" w:type="dxa"/>
+          </w:tcPr>
+          <w:p>
+            <w:pPr>
+              <w:jc w:val="center"/>
               <w:rPr>
                 <w:rFonts w:ascii="Calibri" w:hAnsi="Calibri" w:cs="Calibri"/>
                 <w:color w:val="000000"/>
                 <w:sz w:val="22"/>
               </w:rPr>
-              <w:t xml:space="preserve"> </w:t>
-            </w:r>
+            </w:pPr>
             <w:r>
               <w:rPr>
                 <w:rFonts w:ascii="Calibri" w:hAnsi="Calibri" w:cs="Calibri"/>
                 <w:color w:val="000000"/>
                 <w:sz w:val="22"/>
               </w:rPr>
-              <w:t>Clientes</w:t>
-            </w:r>
-          </w:p>
-        </w:tc>
-        <w:tc>
-          <w:tcPr>
-            <w:tcW w:w="394" w:type="dxa"/>
-          </w:tcPr>
-          <w:p>
-            <w:pPr>
-              <w:cnfStyle w:val="000000100000" w:firstRow="0" w:lastRow="0" w:firstColumn="0" w:lastColumn="0" w:oddVBand="0" w:evenVBand="0" w:oddHBand="1" w:evenHBand="0" w:firstRowFirstColumn="0" w:firstRowLastColumn="0" w:lastRowFirstColumn="0" w:lastRowLastColumn="0"/>
-              <w:rPr>
-                <w:lang w:eastAsia="pt-BR"/>
-              </w:rPr>
-            </w:pPr>
-          </w:p>
-        </w:tc>
-        <w:tc>
-          <w:tcPr>
-            <w:tcW w:w="394" w:type="dxa"/>
-          </w:tcPr>
-          <w:p>
-            <w:pPr>
-              <w:cnfStyle w:val="000000100000" w:firstRow="0" w:lastRow="0" w:firstColumn="0" w:lastColumn="0" w:oddVBand="0" w:evenVBand="0" w:oddHBand="1" w:evenHBand="0" w:firstRowFirstColumn="0" w:firstRowLastColumn="0" w:lastRowFirstColumn="0" w:lastRowLastColumn="0"/>
-              <w:rPr>
-                <w:lang w:eastAsia="pt-BR"/>
-              </w:rPr>
-            </w:pPr>
-          </w:p>
-        </w:tc>
-        <w:tc>
-          <w:tcPr>
-            <w:tcW w:w="394" w:type="dxa"/>
-          </w:tcPr>
-          <w:p>
-            <w:pPr>
-              <w:cnfStyle w:val="000000100000" w:firstRow="0" w:lastRow="0" w:firstColumn="0" w:lastColumn="0" w:oddVBand="0" w:evenVBand="0" w:oddHBand="1" w:evenHBand="0" w:firstRowFirstColumn="0" w:firstRowLastColumn="0" w:lastRowFirstColumn="0" w:lastRowLastColumn="0"/>
-              <w:rPr>
-                <w:lang w:eastAsia="pt-BR"/>
-              </w:rPr>
-            </w:pPr>
-          </w:p>
-        </w:tc>
-        <w:tc>
-          <w:tcPr>
-            <w:tcW w:w="394" w:type="dxa"/>
-          </w:tcPr>
-          <w:p>
-            <w:pPr>
-              <w:cnfStyle w:val="000000100000" w:firstRow="0" w:lastRow="0" w:firstColumn="0" w:lastColumn="0" w:oddVBand="0" w:evenVBand="0" w:oddHBand="1" w:evenHBand="0" w:firstRowFirstColumn="0" w:firstRowLastColumn="0" w:lastRowFirstColumn="0" w:lastRowLastColumn="0"/>
-              <w:rPr>
-                <w:lang w:eastAsia="pt-BR"/>
-              </w:rPr>
-            </w:pPr>
-          </w:p>
-        </w:tc>
-        <w:tc>
-          <w:tcPr>
-            <w:tcW w:w="394" w:type="dxa"/>
-          </w:tcPr>
-          <w:p>
-            <w:pPr>
-              <w:cnfStyle w:val="000000100000" w:firstRow="0" w:lastRow="0" w:firstColumn="0" w:lastColumn="0" w:oddVBand="0" w:evenVBand="0" w:oddHBand="1" w:evenHBand="0" w:firstRowFirstColumn="0" w:firstRowLastColumn="0" w:lastRowFirstColumn="0" w:lastRowLastColumn="0"/>
-              <w:rPr>
-                <w:lang w:eastAsia="pt-BR"/>
-              </w:rPr>
-            </w:pPr>
-          </w:p>
-        </w:tc>
-        <w:tc>
-          <w:tcPr>
-            <w:tcW w:w="394" w:type="dxa"/>
-          </w:tcPr>
-          <w:p>
-            <w:pPr>
-              <w:cnfStyle w:val="000000100000" w:firstRow="0" w:lastRow="0" w:firstColumn="0" w:lastColumn="0" w:oddVBand="0" w:evenVBand="0" w:oddHBand="1" w:evenHBand="0" w:firstRowFirstColumn="0" w:firstRowLastColumn="0" w:lastRowFirstColumn="0" w:lastRowLastColumn="0"/>
-              <w:rPr>
-                <w:lang w:eastAsia="pt-BR"/>
-              </w:rPr>
-            </w:pPr>
-          </w:p>
-        </w:tc>
-        <w:tc>
-          <w:tcPr>
-            <w:tcW w:w="394" w:type="dxa"/>
-            <w:shd w:val="clear" w:color="auto" w:fill="1F497D" w:themeFill="text2"/>
-          </w:tcPr>
-          <w:p>
-            <w:pPr>
-              <w:cnfStyle w:val="000000100000" w:firstRow="0" w:lastRow="0" w:firstColumn="0" w:lastColumn="0" w:oddVBand="0" w:evenVBand="0" w:oddHBand="1" w:evenHBand="0" w:firstRowFirstColumn="0" w:firstRowLastColumn="0" w:lastRowFirstColumn="0" w:lastRowLastColumn="0"/>
-              <w:rPr>
-                <w:lang w:eastAsia="pt-BR"/>
-              </w:rPr>
-            </w:pPr>
-          </w:p>
-        </w:tc>
-        <w:tc>
-          <w:tcPr>
-            <w:tcW w:w="394" w:type="dxa"/>
-            <w:shd w:val="clear" w:color="auto" w:fill="1F497D" w:themeFill="text2"/>
-          </w:tcPr>
-          <w:p>
-            <w:pPr>
-              <w:cnfStyle w:val="000000100000" w:firstRow="0" w:lastRow="0" w:firstColumn="0" w:lastColumn="0" w:oddVBand="0" w:evenVBand="0" w:oddHBand="1" w:evenHBand="0" w:firstRowFirstColumn="0" w:firstRowLastColumn="0" w:lastRowFirstColumn="0" w:lastRowLastColumn="0"/>
-              <w:rPr>
-                <w:lang w:eastAsia="pt-BR"/>
-              </w:rPr>
-            </w:pPr>
-          </w:p>
-        </w:tc>
-        <w:tc>
-          <w:tcPr>
-            <w:tcW w:w="394" w:type="dxa"/>
-            <w:shd w:val="clear" w:color="auto" w:fill="1F497D" w:themeFill="text2"/>
-          </w:tcPr>
-          <w:p>
-            <w:pPr>
-              <w:cnfStyle w:val="000000100000" w:firstRow="0" w:lastRow="0" w:firstColumn="0" w:lastColumn="0" w:oddVBand="0" w:evenVBand="0" w:oddHBand="1" w:evenHBand="0" w:firstRowFirstColumn="0" w:firstRowLastColumn="0" w:lastRowFirstColumn="0" w:lastRowLastColumn="0"/>
-              <w:rPr>
-                <w:lang w:eastAsia="pt-BR"/>
-              </w:rPr>
-            </w:pPr>
-          </w:p>
-        </w:tc>
-        <w:tc>
-          <w:tcPr>
-            <w:tcW w:w="394" w:type="dxa"/>
-            <w:shd w:val="clear" w:color="auto" w:fill="1F497D" w:themeFill="text2"/>
-          </w:tcPr>
-          <w:p>
-            <w:pPr>
-              <w:cnfStyle w:val="000000100000" w:firstRow="0" w:lastRow="0" w:firstColumn="0" w:lastColumn="0" w:oddVBand="0" w:evenVBand="0" w:oddHBand="1" w:evenHBand="0" w:firstRowFirstColumn="0" w:firstRowLastColumn="0" w:lastRowFirstColumn="0" w:lastRowLastColumn="0"/>
-              <w:rPr>
-                <w:lang w:eastAsia="pt-BR"/>
-              </w:rPr>
-            </w:pPr>
-          </w:p>
-        </w:tc>
-        <w:tc>
-          <w:tcPr>
-            <w:tcW w:w="394" w:type="dxa"/>
-          </w:tcPr>
-          <w:p>
-            <w:pPr>
-              <w:cnfStyle w:val="000000100000" w:firstRow="0" w:lastRow="0" w:firstColumn="0" w:lastColumn="0" w:oddVBand="0" w:evenVBand="0" w:oddHBand="1" w:evenHBand="0" w:firstRowFirstColumn="0" w:firstRowLastColumn="0" w:lastRowFirstColumn="0" w:lastRowLastColumn="0"/>
-              <w:rPr>
-                <w:lang w:eastAsia="pt-BR"/>
-              </w:rPr>
-            </w:pPr>
-          </w:p>
-        </w:tc>
-        <w:tc>
-          <w:tcPr>
-            <w:tcW w:w="394" w:type="dxa"/>
-          </w:tcPr>
-          <w:p>
-            <w:pPr>
-              <w:cnfStyle w:val="000000100000" w:firstRow="0" w:lastRow="0" w:firstColumn="0" w:lastColumn="0" w:oddVBand="0" w:evenVBand="0" w:oddHBand="1" w:evenHBand="0" w:firstRowFirstColumn="0" w:firstRowLastColumn="0" w:lastRowFirstColumn="0" w:lastRowLastColumn="0"/>
-              <w:rPr>
-                <w:lang w:eastAsia="pt-BR"/>
-              </w:rPr>
-            </w:pPr>
-          </w:p>
-        </w:tc>
-        <w:tc>
-          <w:tcPr>
-            <w:tcW w:w="394" w:type="dxa"/>
-          </w:tcPr>
-          <w:p>
-            <w:pPr>
-              <w:cnfStyle w:val="000000100000" w:firstRow="0" w:lastRow="0" w:firstColumn="0" w:lastColumn="0" w:oddVBand="0" w:evenVBand="0" w:oddHBand="1" w:evenHBand="0" w:firstRowFirstColumn="0" w:firstRowLastColumn="0" w:lastRowFirstColumn="0" w:lastRowLastColumn="0"/>
-              <w:rPr>
-                <w:lang w:eastAsia="pt-BR"/>
-              </w:rPr>
-            </w:pPr>
-          </w:p>
-        </w:tc>
-        <w:tc>
-          <w:tcPr>
-            <w:tcW w:w="394" w:type="dxa"/>
-          </w:tcPr>
-          <w:p>
-            <w:pPr>
-              <w:cnfStyle w:val="000000100000" w:firstRow="0" w:lastRow="0" w:firstColumn="0" w:lastColumn="0" w:oddVBand="0" w:evenVBand="0" w:oddHBand="1" w:evenHBand="0" w:firstRowFirstColumn="0" w:firstRowLastColumn="0" w:lastRowFirstColumn="0" w:lastRowLastColumn="0"/>
-              <w:rPr>
-                <w:lang w:eastAsia="pt-BR"/>
-              </w:rPr>
-            </w:pPr>
-          </w:p>
-        </w:tc>
-        <w:tc>
-          <w:tcPr>
-            <w:tcW w:w="394" w:type="dxa"/>
-          </w:tcPr>
-          <w:p>
-            <w:pPr>
-              <w:cnfStyle w:val="000000100000" w:firstRow="0" w:lastRow="0" w:firstColumn="0" w:lastColumn="0" w:oddVBand="0" w:evenVBand="0" w:oddHBand="1" w:evenHBand="0" w:firstRowFirstColumn="0" w:firstRowLastColumn="0" w:lastRowFirstColumn="0" w:lastRowLastColumn="0"/>
-              <w:rPr>
-                <w:lang w:eastAsia="pt-BR"/>
-              </w:rPr>
-            </w:pPr>
-          </w:p>
-        </w:tc>
-        <w:tc>
-          <w:tcPr>
-            <w:tcW w:w="394" w:type="dxa"/>
-          </w:tcPr>
-          <w:p>
-            <w:pPr>
-              <w:cnfStyle w:val="000000100000" w:firstRow="0" w:lastRow="0" w:firstColumn="0" w:lastColumn="0" w:oddVBand="0" w:evenVBand="0" w:oddHBand="1" w:evenHBand="0" w:firstRowFirstColumn="0" w:firstRowLastColumn="0" w:lastRowFirstColumn="0" w:lastRowLastColumn="0"/>
-              <w:rPr>
-                <w:lang w:eastAsia="pt-BR"/>
-              </w:rPr>
-            </w:pPr>
-          </w:p>
-        </w:tc>
-        <w:tc>
-          <w:tcPr>
-            <w:tcW w:w="394" w:type="dxa"/>
-          </w:tcPr>
-          <w:p>
-            <w:pPr>
-              <w:cnfStyle w:val="000000100000" w:firstRow="0" w:lastRow="0" w:firstColumn="0" w:lastColumn="0" w:oddVBand="0" w:evenVBand="0" w:oddHBand="1" w:evenHBand="0" w:firstRowFirstColumn="0" w:firstRowLastColumn="0" w:lastRowFirstColumn="0" w:lastRowLastColumn="0"/>
-              <w:rPr>
-                <w:lang w:eastAsia="pt-BR"/>
-              </w:rPr>
-            </w:pPr>
-          </w:p>
-        </w:tc>
-        <w:tc>
-          <w:tcPr>
-            <w:tcW w:w="394" w:type="dxa"/>
-          </w:tcPr>
-          <w:p>
-            <w:pPr>
-              <w:cnfStyle w:val="000000100000" w:firstRow="0" w:lastRow="0" w:firstColumn="0" w:lastColumn="0" w:oddVBand="0" w:evenVBand="0" w:oddHBand="1" w:evenHBand="0" w:firstRowFirstColumn="0" w:firstRowLastColumn="0" w:lastRowFirstColumn="0" w:lastRowLastColumn="0"/>
-              <w:rPr>
-                <w:lang w:eastAsia="pt-BR"/>
-              </w:rPr>
-            </w:pPr>
-          </w:p>
-        </w:tc>
-        <w:tc>
-          <w:tcPr>
-            <w:tcW w:w="394" w:type="dxa"/>
-          </w:tcPr>
-          <w:p>
-            <w:pPr>
-              <w:cnfStyle w:val="000000100000" w:firstRow="0" w:lastRow="0" w:firstColumn="0" w:lastColumn="0" w:oddVBand="0" w:evenVBand="0" w:oddHBand="1" w:evenHBand="0" w:firstRowFirstColumn="0" w:firstRowLastColumn="0" w:lastRowFirstColumn="0" w:lastRowLastColumn="0"/>
-              <w:rPr>
-                <w:lang w:eastAsia="pt-BR"/>
-              </w:rPr>
-            </w:pPr>
-          </w:p>
-        </w:tc>
-        <w:tc>
-          <w:tcPr>
-            <w:tcW w:w="394" w:type="dxa"/>
-          </w:tcPr>
-          <w:p>
-            <w:pPr>
-              <w:cnfStyle w:val="000000100000" w:firstRow="0" w:lastRow="0" w:firstColumn="0" w:lastColumn="0" w:oddVBand="0" w:evenVBand="0" w:oddHBand="1" w:evenHBand="0" w:firstRowFirstColumn="0" w:firstRowLastColumn="0" w:lastRowFirstColumn="0" w:lastRowLastColumn="0"/>
-              <w:rPr>
-                <w:lang w:eastAsia="pt-BR"/>
-              </w:rPr>
-            </w:pPr>
-          </w:p>
-        </w:tc>
-        <w:tc>
-          <w:tcPr>
-            <w:tcW w:w="394" w:type="dxa"/>
-          </w:tcPr>
-          <w:p>
-            <w:pPr>
-              <w:cnfStyle w:val="000000100000" w:firstRow="0" w:lastRow="0" w:firstColumn="0" w:lastColumn="0" w:oddVBand="0" w:evenVBand="0" w:oddHBand="1" w:evenHBand="0" w:firstRowFirstColumn="0" w:firstRowLastColumn="0" w:lastRowFirstColumn="0" w:lastRowLastColumn="0"/>
-              <w:rPr>
-                <w:lang w:eastAsia="pt-BR"/>
-              </w:rPr>
-            </w:pPr>
-          </w:p>
-        </w:tc>
-        <w:tc>
-          <w:tcPr>
-            <w:tcW w:w="394" w:type="dxa"/>
-          </w:tcPr>
-          <w:p>
-            <w:pPr>
-              <w:cnfStyle w:val="000000100000" w:firstRow="0" w:lastRow="0" w:firstColumn="0" w:lastColumn="0" w:oddVBand="0" w:evenVBand="0" w:oddHBand="1" w:evenHBand="0" w:firstRowFirstColumn="0" w:firstRowLastColumn="0" w:lastRowFirstColumn="0" w:lastRowLastColumn="0"/>
-              <w:rPr>
-                <w:lang w:eastAsia="pt-BR"/>
-              </w:rPr>
-            </w:pPr>
-          </w:p>
-        </w:tc>
-      </w:tr>
-      <w:tr>
-        <w:tc>
-          <w:tcPr>
-            <w:cnfStyle w:val="001000000000" w:firstRow="0" w:lastRow="0" w:firstColumn="1" w:lastColumn="0" w:oddVBand="0" w:evenVBand="0" w:oddHBand="0" w:evenHBand="0" w:firstRowFirstColumn="0" w:firstRowLastColumn="0" w:lastRowFirstColumn="0" w:lastRowLastColumn="0"/>
-            <w:tcW w:w="393" w:type="dxa"/>
-          </w:tcPr>
-          <w:p>
-            <w:pPr>
-              <w:jc w:val="center"/>
-              <w:rPr>
-                <w:rFonts w:ascii="Calibri" w:hAnsi="Calibri" w:cs="Calibri"/>
-                <w:color w:val="000000"/>
-                <w:sz w:val="22"/>
-              </w:rPr>
-            </w:pPr>
-            <w:r>
-              <w:rPr>
-                <w:rFonts w:ascii="Calibri" w:hAnsi="Calibri" w:cs="Calibri"/>
-                <w:color w:val="000000"/>
-                <w:sz w:val="22"/>
-              </w:rPr>
-              <w:t>PG</w:t>
-            </w:r>
-            <w:r>
-              <w:rPr>
-                <w:rFonts w:ascii="Calibri" w:hAnsi="Calibri" w:cs="Calibri"/>
-                <w:color w:val="000000"/>
-                <w:sz w:val="22"/>
-              </w:rPr>
-              <w:t xml:space="preserve"> </w:t>
-            </w:r>
-            <w:r>
-              <w:rPr>
-                <w:rFonts w:ascii="Calibri" w:hAnsi="Calibri" w:cs="Calibri"/>
-                <w:color w:val="000000"/>
-                <w:sz w:val="22"/>
-              </w:rPr>
-              <w:t>Vendas</w:t>
+              <w:t>PG Vendas</w:t>
             </w:r>
           </w:p>
         </w:tc>
@@ -8771,357 +9056,325 @@
                 <w:color w:val="000000"/>
                 <w:sz w:val="22"/>
               </w:rPr>
-              <w:t>DM</w:t>
-            </w:r>
-            <w:r>
+              <w:t>DM Manual</w:t>
+            </w:r>
+          </w:p>
+        </w:tc>
+        <w:tc>
+          <w:tcPr>
+            <w:tcW w:w="394" w:type="dxa"/>
+          </w:tcPr>
+          <w:p>
+            <w:pPr>
+              <w:cnfStyle w:val="000000100000" w:firstRow="0" w:lastRow="0" w:firstColumn="0" w:lastColumn="0" w:oddVBand="0" w:evenVBand="0" w:oddHBand="1" w:evenHBand="0" w:firstRowFirstColumn="0" w:firstRowLastColumn="0" w:lastRowFirstColumn="0" w:lastRowLastColumn="0"/>
+              <w:rPr>
+                <w:lang w:eastAsia="pt-BR"/>
+              </w:rPr>
+            </w:pPr>
+          </w:p>
+        </w:tc>
+        <w:tc>
+          <w:tcPr>
+            <w:tcW w:w="394" w:type="dxa"/>
+          </w:tcPr>
+          <w:p>
+            <w:pPr>
+              <w:cnfStyle w:val="000000100000" w:firstRow="0" w:lastRow="0" w:firstColumn="0" w:lastColumn="0" w:oddVBand="0" w:evenVBand="0" w:oddHBand="1" w:evenHBand="0" w:firstRowFirstColumn="0" w:firstRowLastColumn="0" w:lastRowFirstColumn="0" w:lastRowLastColumn="0"/>
+              <w:rPr>
+                <w:lang w:eastAsia="pt-BR"/>
+              </w:rPr>
+            </w:pPr>
+          </w:p>
+        </w:tc>
+        <w:tc>
+          <w:tcPr>
+            <w:tcW w:w="394" w:type="dxa"/>
+          </w:tcPr>
+          <w:p>
+            <w:pPr>
+              <w:cnfStyle w:val="000000100000" w:firstRow="0" w:lastRow="0" w:firstColumn="0" w:lastColumn="0" w:oddVBand="0" w:evenVBand="0" w:oddHBand="1" w:evenHBand="0" w:firstRowFirstColumn="0" w:firstRowLastColumn="0" w:lastRowFirstColumn="0" w:lastRowLastColumn="0"/>
+              <w:rPr>
+                <w:lang w:eastAsia="pt-BR"/>
+              </w:rPr>
+            </w:pPr>
+          </w:p>
+        </w:tc>
+        <w:tc>
+          <w:tcPr>
+            <w:tcW w:w="394" w:type="dxa"/>
+          </w:tcPr>
+          <w:p>
+            <w:pPr>
+              <w:cnfStyle w:val="000000100000" w:firstRow="0" w:lastRow="0" w:firstColumn="0" w:lastColumn="0" w:oddVBand="0" w:evenVBand="0" w:oddHBand="1" w:evenHBand="0" w:firstRowFirstColumn="0" w:firstRowLastColumn="0" w:lastRowFirstColumn="0" w:lastRowLastColumn="0"/>
+              <w:rPr>
+                <w:lang w:eastAsia="pt-BR"/>
+              </w:rPr>
+            </w:pPr>
+          </w:p>
+        </w:tc>
+        <w:tc>
+          <w:tcPr>
+            <w:tcW w:w="394" w:type="dxa"/>
+          </w:tcPr>
+          <w:p>
+            <w:pPr>
+              <w:cnfStyle w:val="000000100000" w:firstRow="0" w:lastRow="0" w:firstColumn="0" w:lastColumn="0" w:oddVBand="0" w:evenVBand="0" w:oddHBand="1" w:evenHBand="0" w:firstRowFirstColumn="0" w:firstRowLastColumn="0" w:lastRowFirstColumn="0" w:lastRowLastColumn="0"/>
+              <w:rPr>
+                <w:lang w:eastAsia="pt-BR"/>
+              </w:rPr>
+            </w:pPr>
+          </w:p>
+        </w:tc>
+        <w:tc>
+          <w:tcPr>
+            <w:tcW w:w="394" w:type="dxa"/>
+          </w:tcPr>
+          <w:p>
+            <w:pPr>
+              <w:cnfStyle w:val="000000100000" w:firstRow="0" w:lastRow="0" w:firstColumn="0" w:lastColumn="0" w:oddVBand="0" w:evenVBand="0" w:oddHBand="1" w:evenHBand="0" w:firstRowFirstColumn="0" w:firstRowLastColumn="0" w:lastRowFirstColumn="0" w:lastRowLastColumn="0"/>
+              <w:rPr>
+                <w:lang w:eastAsia="pt-BR"/>
+              </w:rPr>
+            </w:pPr>
+          </w:p>
+        </w:tc>
+        <w:tc>
+          <w:tcPr>
+            <w:tcW w:w="394" w:type="dxa"/>
+          </w:tcPr>
+          <w:p>
+            <w:pPr>
+              <w:cnfStyle w:val="000000100000" w:firstRow="0" w:lastRow="0" w:firstColumn="0" w:lastColumn="0" w:oddVBand="0" w:evenVBand="0" w:oddHBand="1" w:evenHBand="0" w:firstRowFirstColumn="0" w:firstRowLastColumn="0" w:lastRowFirstColumn="0" w:lastRowLastColumn="0"/>
+              <w:rPr>
+                <w:lang w:eastAsia="pt-BR"/>
+              </w:rPr>
+            </w:pPr>
+          </w:p>
+        </w:tc>
+        <w:tc>
+          <w:tcPr>
+            <w:tcW w:w="394" w:type="dxa"/>
+          </w:tcPr>
+          <w:p>
+            <w:pPr>
+              <w:cnfStyle w:val="000000100000" w:firstRow="0" w:lastRow="0" w:firstColumn="0" w:lastColumn="0" w:oddVBand="0" w:evenVBand="0" w:oddHBand="1" w:evenHBand="0" w:firstRowFirstColumn="0" w:firstRowLastColumn="0" w:lastRowFirstColumn="0" w:lastRowLastColumn="0"/>
+              <w:rPr>
+                <w:lang w:eastAsia="pt-BR"/>
+              </w:rPr>
+            </w:pPr>
+          </w:p>
+        </w:tc>
+        <w:tc>
+          <w:tcPr>
+            <w:tcW w:w="394" w:type="dxa"/>
+          </w:tcPr>
+          <w:p>
+            <w:pPr>
+              <w:cnfStyle w:val="000000100000" w:firstRow="0" w:lastRow="0" w:firstColumn="0" w:lastColumn="0" w:oddVBand="0" w:evenVBand="0" w:oddHBand="1" w:evenHBand="0" w:firstRowFirstColumn="0" w:firstRowLastColumn="0" w:lastRowFirstColumn="0" w:lastRowLastColumn="0"/>
+              <w:rPr>
+                <w:lang w:eastAsia="pt-BR"/>
+              </w:rPr>
+            </w:pPr>
+          </w:p>
+        </w:tc>
+        <w:tc>
+          <w:tcPr>
+            <w:tcW w:w="394" w:type="dxa"/>
+          </w:tcPr>
+          <w:p>
+            <w:pPr>
+              <w:cnfStyle w:val="000000100000" w:firstRow="0" w:lastRow="0" w:firstColumn="0" w:lastColumn="0" w:oddVBand="0" w:evenVBand="0" w:oddHBand="1" w:evenHBand="0" w:firstRowFirstColumn="0" w:firstRowLastColumn="0" w:lastRowFirstColumn="0" w:lastRowLastColumn="0"/>
+              <w:rPr>
+                <w:lang w:eastAsia="pt-BR"/>
+              </w:rPr>
+            </w:pPr>
+          </w:p>
+        </w:tc>
+        <w:tc>
+          <w:tcPr>
+            <w:tcW w:w="394" w:type="dxa"/>
+          </w:tcPr>
+          <w:p>
+            <w:pPr>
+              <w:cnfStyle w:val="000000100000" w:firstRow="0" w:lastRow="0" w:firstColumn="0" w:lastColumn="0" w:oddVBand="0" w:evenVBand="0" w:oddHBand="1" w:evenHBand="0" w:firstRowFirstColumn="0" w:firstRowLastColumn="0" w:lastRowFirstColumn="0" w:lastRowLastColumn="0"/>
+              <w:rPr>
+                <w:lang w:eastAsia="pt-BR"/>
+              </w:rPr>
+            </w:pPr>
+          </w:p>
+        </w:tc>
+        <w:tc>
+          <w:tcPr>
+            <w:tcW w:w="394" w:type="dxa"/>
+          </w:tcPr>
+          <w:p>
+            <w:pPr>
+              <w:cnfStyle w:val="000000100000" w:firstRow="0" w:lastRow="0" w:firstColumn="0" w:lastColumn="0" w:oddVBand="0" w:evenVBand="0" w:oddHBand="1" w:evenHBand="0" w:firstRowFirstColumn="0" w:firstRowLastColumn="0" w:lastRowFirstColumn="0" w:lastRowLastColumn="0"/>
+              <w:rPr>
+                <w:lang w:eastAsia="pt-BR"/>
+              </w:rPr>
+            </w:pPr>
+          </w:p>
+        </w:tc>
+        <w:tc>
+          <w:tcPr>
+            <w:tcW w:w="394" w:type="dxa"/>
+            <w:shd w:val="clear" w:color="auto" w:fill="17365D" w:themeFill="text2" w:themeFillShade="BF"/>
+          </w:tcPr>
+          <w:p>
+            <w:pPr>
+              <w:cnfStyle w:val="000000100000" w:firstRow="0" w:lastRow="0" w:firstColumn="0" w:lastColumn="0" w:oddVBand="0" w:evenVBand="0" w:oddHBand="1" w:evenHBand="0" w:firstRowFirstColumn="0" w:firstRowLastColumn="0" w:lastRowFirstColumn="0" w:lastRowLastColumn="0"/>
+              <w:rPr>
+                <w:lang w:eastAsia="pt-BR"/>
+              </w:rPr>
+            </w:pPr>
+          </w:p>
+        </w:tc>
+        <w:tc>
+          <w:tcPr>
+            <w:tcW w:w="394" w:type="dxa"/>
+            <w:shd w:val="clear" w:color="auto" w:fill="17365D" w:themeFill="text2" w:themeFillShade="BF"/>
+          </w:tcPr>
+          <w:p>
+            <w:pPr>
+              <w:cnfStyle w:val="000000100000" w:firstRow="0" w:lastRow="0" w:firstColumn="0" w:lastColumn="0" w:oddVBand="0" w:evenVBand="0" w:oddHBand="1" w:evenHBand="0" w:firstRowFirstColumn="0" w:firstRowLastColumn="0" w:lastRowFirstColumn="0" w:lastRowLastColumn="0"/>
+              <w:rPr>
+                <w:lang w:eastAsia="pt-BR"/>
+              </w:rPr>
+            </w:pPr>
+          </w:p>
+        </w:tc>
+        <w:tc>
+          <w:tcPr>
+            <w:tcW w:w="394" w:type="dxa"/>
+            <w:shd w:val="clear" w:color="auto" w:fill="17365D" w:themeFill="text2" w:themeFillShade="BF"/>
+          </w:tcPr>
+          <w:p>
+            <w:pPr>
+              <w:cnfStyle w:val="000000100000" w:firstRow="0" w:lastRow="0" w:firstColumn="0" w:lastColumn="0" w:oddVBand="0" w:evenVBand="0" w:oddHBand="1" w:evenHBand="0" w:firstRowFirstColumn="0" w:firstRowLastColumn="0" w:lastRowFirstColumn="0" w:lastRowLastColumn="0"/>
+              <w:rPr>
+                <w:lang w:eastAsia="pt-BR"/>
+              </w:rPr>
+            </w:pPr>
+          </w:p>
+        </w:tc>
+        <w:tc>
+          <w:tcPr>
+            <w:tcW w:w="394" w:type="dxa"/>
+            <w:shd w:val="clear" w:color="auto" w:fill="17365D" w:themeFill="text2" w:themeFillShade="BF"/>
+          </w:tcPr>
+          <w:p>
+            <w:pPr>
+              <w:cnfStyle w:val="000000100000" w:firstRow="0" w:lastRow="0" w:firstColumn="0" w:lastColumn="0" w:oddVBand="0" w:evenVBand="0" w:oddHBand="1" w:evenHBand="0" w:firstRowFirstColumn="0" w:firstRowLastColumn="0" w:lastRowFirstColumn="0" w:lastRowLastColumn="0"/>
+              <w:rPr>
+                <w:lang w:eastAsia="pt-BR"/>
+              </w:rPr>
+            </w:pPr>
+          </w:p>
+        </w:tc>
+        <w:tc>
+          <w:tcPr>
+            <w:tcW w:w="394" w:type="dxa"/>
+            <w:shd w:val="clear" w:color="auto" w:fill="17365D" w:themeFill="text2" w:themeFillShade="BF"/>
+          </w:tcPr>
+          <w:p>
+            <w:pPr>
+              <w:cnfStyle w:val="000000100000" w:firstRow="0" w:lastRow="0" w:firstColumn="0" w:lastColumn="0" w:oddVBand="0" w:evenVBand="0" w:oddHBand="1" w:evenHBand="0" w:firstRowFirstColumn="0" w:firstRowLastColumn="0" w:lastRowFirstColumn="0" w:lastRowLastColumn="0"/>
+              <w:rPr>
+                <w:lang w:eastAsia="pt-BR"/>
+              </w:rPr>
+            </w:pPr>
+          </w:p>
+        </w:tc>
+        <w:tc>
+          <w:tcPr>
+            <w:tcW w:w="394" w:type="dxa"/>
+            <w:shd w:val="clear" w:color="auto" w:fill="17365D" w:themeFill="text2" w:themeFillShade="BF"/>
+          </w:tcPr>
+          <w:p>
+            <w:pPr>
+              <w:cnfStyle w:val="000000100000" w:firstRow="0" w:lastRow="0" w:firstColumn="0" w:lastColumn="0" w:oddVBand="0" w:evenVBand="0" w:oddHBand="1" w:evenHBand="0" w:firstRowFirstColumn="0" w:firstRowLastColumn="0" w:lastRowFirstColumn="0" w:lastRowLastColumn="0"/>
+              <w:rPr>
+                <w:lang w:eastAsia="pt-BR"/>
+              </w:rPr>
+            </w:pPr>
+          </w:p>
+        </w:tc>
+        <w:tc>
+          <w:tcPr>
+            <w:tcW w:w="394" w:type="dxa"/>
+          </w:tcPr>
+          <w:p>
+            <w:pPr>
+              <w:cnfStyle w:val="000000100000" w:firstRow="0" w:lastRow="0" w:firstColumn="0" w:lastColumn="0" w:oddVBand="0" w:evenVBand="0" w:oddHBand="1" w:evenHBand="0" w:firstRowFirstColumn="0" w:firstRowLastColumn="0" w:lastRowFirstColumn="0" w:lastRowLastColumn="0"/>
+              <w:rPr>
+                <w:lang w:eastAsia="pt-BR"/>
+              </w:rPr>
+            </w:pPr>
+          </w:p>
+        </w:tc>
+        <w:tc>
+          <w:tcPr>
+            <w:tcW w:w="394" w:type="dxa"/>
+          </w:tcPr>
+          <w:p>
+            <w:pPr>
+              <w:cnfStyle w:val="000000100000" w:firstRow="0" w:lastRow="0" w:firstColumn="0" w:lastColumn="0" w:oddVBand="0" w:evenVBand="0" w:oddHBand="1" w:evenHBand="0" w:firstRowFirstColumn="0" w:firstRowLastColumn="0" w:lastRowFirstColumn="0" w:lastRowLastColumn="0"/>
+              <w:rPr>
+                <w:lang w:eastAsia="pt-BR"/>
+              </w:rPr>
+            </w:pPr>
+          </w:p>
+        </w:tc>
+        <w:tc>
+          <w:tcPr>
+            <w:tcW w:w="394" w:type="dxa"/>
+          </w:tcPr>
+          <w:p>
+            <w:pPr>
+              <w:cnfStyle w:val="000000100000" w:firstRow="0" w:lastRow="0" w:firstColumn="0" w:lastColumn="0" w:oddVBand="0" w:evenVBand="0" w:oddHBand="1" w:evenHBand="0" w:firstRowFirstColumn="0" w:firstRowLastColumn="0" w:lastRowFirstColumn="0" w:lastRowLastColumn="0"/>
+              <w:rPr>
+                <w:lang w:eastAsia="pt-BR"/>
+              </w:rPr>
+            </w:pPr>
+          </w:p>
+        </w:tc>
+        <w:tc>
+          <w:tcPr>
+            <w:tcW w:w="394" w:type="dxa"/>
+          </w:tcPr>
+          <w:p>
+            <w:pPr>
+              <w:cnfStyle w:val="000000100000" w:firstRow="0" w:lastRow="0" w:firstColumn="0" w:lastColumn="0" w:oddVBand="0" w:evenVBand="0" w:oddHBand="1" w:evenHBand="0" w:firstRowFirstColumn="0" w:firstRowLastColumn="0" w:lastRowFirstColumn="0" w:lastRowLastColumn="0"/>
+              <w:rPr>
+                <w:lang w:eastAsia="pt-BR"/>
+              </w:rPr>
+            </w:pPr>
+          </w:p>
+        </w:tc>
+      </w:tr>
+      <w:tr>
+        <w:tc>
+          <w:tcPr>
+            <w:cnfStyle w:val="001000000000" w:firstRow="0" w:lastRow="0" w:firstColumn="1" w:lastColumn="0" w:oddVBand="0" w:evenVBand="0" w:oddHBand="0" w:evenHBand="0" w:firstRowFirstColumn="0" w:firstRowLastColumn="0" w:lastRowFirstColumn="0" w:lastRowLastColumn="0"/>
+            <w:tcW w:w="393" w:type="dxa"/>
+          </w:tcPr>
+          <w:p>
+            <w:pPr>
+              <w:jc w:val="center"/>
               <w:rPr>
                 <w:rFonts w:ascii="Calibri" w:hAnsi="Calibri" w:cs="Calibri"/>
                 <w:color w:val="000000"/>
                 <w:sz w:val="22"/>
               </w:rPr>
-              <w:t xml:space="preserve"> </w:t>
-            </w:r>
+            </w:pPr>
             <w:r>
               <w:rPr>
                 <w:rFonts w:ascii="Calibri" w:hAnsi="Calibri" w:cs="Calibri"/>
                 <w:color w:val="000000"/>
                 <w:sz w:val="22"/>
               </w:rPr>
-              <w:t>Manual</w:t>
-            </w:r>
-          </w:p>
-        </w:tc>
-        <w:tc>
-          <w:tcPr>
-            <w:tcW w:w="394" w:type="dxa"/>
-          </w:tcPr>
-          <w:p>
-            <w:pPr>
-              <w:cnfStyle w:val="000000100000" w:firstRow="0" w:lastRow="0" w:firstColumn="0" w:lastColumn="0" w:oddVBand="0" w:evenVBand="0" w:oddHBand="1" w:evenHBand="0" w:firstRowFirstColumn="0" w:firstRowLastColumn="0" w:lastRowFirstColumn="0" w:lastRowLastColumn="0"/>
-              <w:rPr>
-                <w:lang w:eastAsia="pt-BR"/>
-              </w:rPr>
-            </w:pPr>
-          </w:p>
-        </w:tc>
-        <w:tc>
-          <w:tcPr>
-            <w:tcW w:w="394" w:type="dxa"/>
-          </w:tcPr>
-          <w:p>
-            <w:pPr>
-              <w:cnfStyle w:val="000000100000" w:firstRow="0" w:lastRow="0" w:firstColumn="0" w:lastColumn="0" w:oddVBand="0" w:evenVBand="0" w:oddHBand="1" w:evenHBand="0" w:firstRowFirstColumn="0" w:firstRowLastColumn="0" w:lastRowFirstColumn="0" w:lastRowLastColumn="0"/>
-              <w:rPr>
-                <w:lang w:eastAsia="pt-BR"/>
-              </w:rPr>
-            </w:pPr>
-          </w:p>
-        </w:tc>
-        <w:tc>
-          <w:tcPr>
-            <w:tcW w:w="394" w:type="dxa"/>
-          </w:tcPr>
-          <w:p>
-            <w:pPr>
-              <w:cnfStyle w:val="000000100000" w:firstRow="0" w:lastRow="0" w:firstColumn="0" w:lastColumn="0" w:oddVBand="0" w:evenVBand="0" w:oddHBand="1" w:evenHBand="0" w:firstRowFirstColumn="0" w:firstRowLastColumn="0" w:lastRowFirstColumn="0" w:lastRowLastColumn="0"/>
-              <w:rPr>
-                <w:lang w:eastAsia="pt-BR"/>
-              </w:rPr>
-            </w:pPr>
-          </w:p>
-        </w:tc>
-        <w:tc>
-          <w:tcPr>
-            <w:tcW w:w="394" w:type="dxa"/>
-          </w:tcPr>
-          <w:p>
-            <w:pPr>
-              <w:cnfStyle w:val="000000100000" w:firstRow="0" w:lastRow="0" w:firstColumn="0" w:lastColumn="0" w:oddVBand="0" w:evenVBand="0" w:oddHBand="1" w:evenHBand="0" w:firstRowFirstColumn="0" w:firstRowLastColumn="0" w:lastRowFirstColumn="0" w:lastRowLastColumn="0"/>
-              <w:rPr>
-                <w:lang w:eastAsia="pt-BR"/>
-              </w:rPr>
-            </w:pPr>
-          </w:p>
-        </w:tc>
-        <w:tc>
-          <w:tcPr>
-            <w:tcW w:w="394" w:type="dxa"/>
-          </w:tcPr>
-          <w:p>
-            <w:pPr>
-              <w:cnfStyle w:val="000000100000" w:firstRow="0" w:lastRow="0" w:firstColumn="0" w:lastColumn="0" w:oddVBand="0" w:evenVBand="0" w:oddHBand="1" w:evenHBand="0" w:firstRowFirstColumn="0" w:firstRowLastColumn="0" w:lastRowFirstColumn="0" w:lastRowLastColumn="0"/>
-              <w:rPr>
-                <w:lang w:eastAsia="pt-BR"/>
-              </w:rPr>
-            </w:pPr>
-          </w:p>
-        </w:tc>
-        <w:tc>
-          <w:tcPr>
-            <w:tcW w:w="394" w:type="dxa"/>
-          </w:tcPr>
-          <w:p>
-            <w:pPr>
-              <w:cnfStyle w:val="000000100000" w:firstRow="0" w:lastRow="0" w:firstColumn="0" w:lastColumn="0" w:oddVBand="0" w:evenVBand="0" w:oddHBand="1" w:evenHBand="0" w:firstRowFirstColumn="0" w:firstRowLastColumn="0" w:lastRowFirstColumn="0" w:lastRowLastColumn="0"/>
-              <w:rPr>
-                <w:lang w:eastAsia="pt-BR"/>
-              </w:rPr>
-            </w:pPr>
-          </w:p>
-        </w:tc>
-        <w:tc>
-          <w:tcPr>
-            <w:tcW w:w="394" w:type="dxa"/>
-          </w:tcPr>
-          <w:p>
-            <w:pPr>
-              <w:cnfStyle w:val="000000100000" w:firstRow="0" w:lastRow="0" w:firstColumn="0" w:lastColumn="0" w:oddVBand="0" w:evenVBand="0" w:oddHBand="1" w:evenHBand="0" w:firstRowFirstColumn="0" w:firstRowLastColumn="0" w:lastRowFirstColumn="0" w:lastRowLastColumn="0"/>
-              <w:rPr>
-                <w:lang w:eastAsia="pt-BR"/>
-              </w:rPr>
-            </w:pPr>
-          </w:p>
-        </w:tc>
-        <w:tc>
-          <w:tcPr>
-            <w:tcW w:w="394" w:type="dxa"/>
-          </w:tcPr>
-          <w:p>
-            <w:pPr>
-              <w:cnfStyle w:val="000000100000" w:firstRow="0" w:lastRow="0" w:firstColumn="0" w:lastColumn="0" w:oddVBand="0" w:evenVBand="0" w:oddHBand="1" w:evenHBand="0" w:firstRowFirstColumn="0" w:firstRowLastColumn="0" w:lastRowFirstColumn="0" w:lastRowLastColumn="0"/>
-              <w:rPr>
-                <w:lang w:eastAsia="pt-BR"/>
-              </w:rPr>
-            </w:pPr>
-          </w:p>
-        </w:tc>
-        <w:tc>
-          <w:tcPr>
-            <w:tcW w:w="394" w:type="dxa"/>
-          </w:tcPr>
-          <w:p>
-            <w:pPr>
-              <w:cnfStyle w:val="000000100000" w:firstRow="0" w:lastRow="0" w:firstColumn="0" w:lastColumn="0" w:oddVBand="0" w:evenVBand="0" w:oddHBand="1" w:evenHBand="0" w:firstRowFirstColumn="0" w:firstRowLastColumn="0" w:lastRowFirstColumn="0" w:lastRowLastColumn="0"/>
-              <w:rPr>
-                <w:lang w:eastAsia="pt-BR"/>
-              </w:rPr>
-            </w:pPr>
-          </w:p>
-        </w:tc>
-        <w:tc>
-          <w:tcPr>
-            <w:tcW w:w="394" w:type="dxa"/>
-          </w:tcPr>
-          <w:p>
-            <w:pPr>
-              <w:cnfStyle w:val="000000100000" w:firstRow="0" w:lastRow="0" w:firstColumn="0" w:lastColumn="0" w:oddVBand="0" w:evenVBand="0" w:oddHBand="1" w:evenHBand="0" w:firstRowFirstColumn="0" w:firstRowLastColumn="0" w:lastRowFirstColumn="0" w:lastRowLastColumn="0"/>
-              <w:rPr>
-                <w:lang w:eastAsia="pt-BR"/>
-              </w:rPr>
-            </w:pPr>
-          </w:p>
-        </w:tc>
-        <w:tc>
-          <w:tcPr>
-            <w:tcW w:w="394" w:type="dxa"/>
-          </w:tcPr>
-          <w:p>
-            <w:pPr>
-              <w:cnfStyle w:val="000000100000" w:firstRow="0" w:lastRow="0" w:firstColumn="0" w:lastColumn="0" w:oddVBand="0" w:evenVBand="0" w:oddHBand="1" w:evenHBand="0" w:firstRowFirstColumn="0" w:firstRowLastColumn="0" w:lastRowFirstColumn="0" w:lastRowLastColumn="0"/>
-              <w:rPr>
-                <w:lang w:eastAsia="pt-BR"/>
-              </w:rPr>
-            </w:pPr>
-          </w:p>
-        </w:tc>
-        <w:tc>
-          <w:tcPr>
-            <w:tcW w:w="394" w:type="dxa"/>
-          </w:tcPr>
-          <w:p>
-            <w:pPr>
-              <w:cnfStyle w:val="000000100000" w:firstRow="0" w:lastRow="0" w:firstColumn="0" w:lastColumn="0" w:oddVBand="0" w:evenVBand="0" w:oddHBand="1" w:evenHBand="0" w:firstRowFirstColumn="0" w:firstRowLastColumn="0" w:lastRowFirstColumn="0" w:lastRowLastColumn="0"/>
-              <w:rPr>
-                <w:lang w:eastAsia="pt-BR"/>
-              </w:rPr>
-            </w:pPr>
-          </w:p>
-        </w:tc>
-        <w:tc>
-          <w:tcPr>
-            <w:tcW w:w="394" w:type="dxa"/>
-            <w:shd w:val="clear" w:color="auto" w:fill="17365D" w:themeFill="text2" w:themeFillShade="BF"/>
-          </w:tcPr>
-          <w:p>
-            <w:pPr>
-              <w:cnfStyle w:val="000000100000" w:firstRow="0" w:lastRow="0" w:firstColumn="0" w:lastColumn="0" w:oddVBand="0" w:evenVBand="0" w:oddHBand="1" w:evenHBand="0" w:firstRowFirstColumn="0" w:firstRowLastColumn="0" w:lastRowFirstColumn="0" w:lastRowLastColumn="0"/>
-              <w:rPr>
-                <w:lang w:eastAsia="pt-BR"/>
-              </w:rPr>
-            </w:pPr>
-          </w:p>
-        </w:tc>
-        <w:tc>
-          <w:tcPr>
-            <w:tcW w:w="394" w:type="dxa"/>
-            <w:shd w:val="clear" w:color="auto" w:fill="17365D" w:themeFill="text2" w:themeFillShade="BF"/>
-          </w:tcPr>
-          <w:p>
-            <w:pPr>
-              <w:cnfStyle w:val="000000100000" w:firstRow="0" w:lastRow="0" w:firstColumn="0" w:lastColumn="0" w:oddVBand="0" w:evenVBand="0" w:oddHBand="1" w:evenHBand="0" w:firstRowFirstColumn="0" w:firstRowLastColumn="0" w:lastRowFirstColumn="0" w:lastRowLastColumn="0"/>
-              <w:rPr>
-                <w:lang w:eastAsia="pt-BR"/>
-              </w:rPr>
-            </w:pPr>
-          </w:p>
-        </w:tc>
-        <w:tc>
-          <w:tcPr>
-            <w:tcW w:w="394" w:type="dxa"/>
-            <w:shd w:val="clear" w:color="auto" w:fill="17365D" w:themeFill="text2" w:themeFillShade="BF"/>
-          </w:tcPr>
-          <w:p>
-            <w:pPr>
-              <w:cnfStyle w:val="000000100000" w:firstRow="0" w:lastRow="0" w:firstColumn="0" w:lastColumn="0" w:oddVBand="0" w:evenVBand="0" w:oddHBand="1" w:evenHBand="0" w:firstRowFirstColumn="0" w:firstRowLastColumn="0" w:lastRowFirstColumn="0" w:lastRowLastColumn="0"/>
-              <w:rPr>
-                <w:lang w:eastAsia="pt-BR"/>
-              </w:rPr>
-            </w:pPr>
-          </w:p>
-        </w:tc>
-        <w:tc>
-          <w:tcPr>
-            <w:tcW w:w="394" w:type="dxa"/>
-            <w:shd w:val="clear" w:color="auto" w:fill="17365D" w:themeFill="text2" w:themeFillShade="BF"/>
-          </w:tcPr>
-          <w:p>
-            <w:pPr>
-              <w:cnfStyle w:val="000000100000" w:firstRow="0" w:lastRow="0" w:firstColumn="0" w:lastColumn="0" w:oddVBand="0" w:evenVBand="0" w:oddHBand="1" w:evenHBand="0" w:firstRowFirstColumn="0" w:firstRowLastColumn="0" w:lastRowFirstColumn="0" w:lastRowLastColumn="0"/>
-              <w:rPr>
-                <w:lang w:eastAsia="pt-BR"/>
-              </w:rPr>
-            </w:pPr>
-          </w:p>
-        </w:tc>
-        <w:tc>
-          <w:tcPr>
-            <w:tcW w:w="394" w:type="dxa"/>
-            <w:shd w:val="clear" w:color="auto" w:fill="17365D" w:themeFill="text2" w:themeFillShade="BF"/>
-          </w:tcPr>
-          <w:p>
-            <w:pPr>
-              <w:cnfStyle w:val="000000100000" w:firstRow="0" w:lastRow="0" w:firstColumn="0" w:lastColumn="0" w:oddVBand="0" w:evenVBand="0" w:oddHBand="1" w:evenHBand="0" w:firstRowFirstColumn="0" w:firstRowLastColumn="0" w:lastRowFirstColumn="0" w:lastRowLastColumn="0"/>
-              <w:rPr>
-                <w:lang w:eastAsia="pt-BR"/>
-              </w:rPr>
-            </w:pPr>
-          </w:p>
-        </w:tc>
-        <w:tc>
-          <w:tcPr>
-            <w:tcW w:w="394" w:type="dxa"/>
-            <w:shd w:val="clear" w:color="auto" w:fill="17365D" w:themeFill="text2" w:themeFillShade="BF"/>
-          </w:tcPr>
-          <w:p>
-            <w:pPr>
-              <w:cnfStyle w:val="000000100000" w:firstRow="0" w:lastRow="0" w:firstColumn="0" w:lastColumn="0" w:oddVBand="0" w:evenVBand="0" w:oddHBand="1" w:evenHBand="0" w:firstRowFirstColumn="0" w:firstRowLastColumn="0" w:lastRowFirstColumn="0" w:lastRowLastColumn="0"/>
-              <w:rPr>
-                <w:lang w:eastAsia="pt-BR"/>
-              </w:rPr>
-            </w:pPr>
-          </w:p>
-        </w:tc>
-        <w:tc>
-          <w:tcPr>
-            <w:tcW w:w="394" w:type="dxa"/>
-          </w:tcPr>
-          <w:p>
-            <w:pPr>
-              <w:cnfStyle w:val="000000100000" w:firstRow="0" w:lastRow="0" w:firstColumn="0" w:lastColumn="0" w:oddVBand="0" w:evenVBand="0" w:oddHBand="1" w:evenHBand="0" w:firstRowFirstColumn="0" w:firstRowLastColumn="0" w:lastRowFirstColumn="0" w:lastRowLastColumn="0"/>
-              <w:rPr>
-                <w:lang w:eastAsia="pt-BR"/>
-              </w:rPr>
-            </w:pPr>
-          </w:p>
-        </w:tc>
-        <w:tc>
-          <w:tcPr>
-            <w:tcW w:w="394" w:type="dxa"/>
-          </w:tcPr>
-          <w:p>
-            <w:pPr>
-              <w:cnfStyle w:val="000000100000" w:firstRow="0" w:lastRow="0" w:firstColumn="0" w:lastColumn="0" w:oddVBand="0" w:evenVBand="0" w:oddHBand="1" w:evenHBand="0" w:firstRowFirstColumn="0" w:firstRowLastColumn="0" w:lastRowFirstColumn="0" w:lastRowLastColumn="0"/>
-              <w:rPr>
-                <w:lang w:eastAsia="pt-BR"/>
-              </w:rPr>
-            </w:pPr>
-          </w:p>
-        </w:tc>
-        <w:tc>
-          <w:tcPr>
-            <w:tcW w:w="394" w:type="dxa"/>
-          </w:tcPr>
-          <w:p>
-            <w:pPr>
-              <w:cnfStyle w:val="000000100000" w:firstRow="0" w:lastRow="0" w:firstColumn="0" w:lastColumn="0" w:oddVBand="0" w:evenVBand="0" w:oddHBand="1" w:evenHBand="0" w:firstRowFirstColumn="0" w:firstRowLastColumn="0" w:lastRowFirstColumn="0" w:lastRowLastColumn="0"/>
-              <w:rPr>
-                <w:lang w:eastAsia="pt-BR"/>
-              </w:rPr>
-            </w:pPr>
-          </w:p>
-        </w:tc>
-        <w:tc>
-          <w:tcPr>
-            <w:tcW w:w="394" w:type="dxa"/>
-          </w:tcPr>
-          <w:p>
-            <w:pPr>
-              <w:cnfStyle w:val="000000100000" w:firstRow="0" w:lastRow="0" w:firstColumn="0" w:lastColumn="0" w:oddVBand="0" w:evenVBand="0" w:oddHBand="1" w:evenHBand="0" w:firstRowFirstColumn="0" w:firstRowLastColumn="0" w:lastRowFirstColumn="0" w:lastRowLastColumn="0"/>
-              <w:rPr>
-                <w:lang w:eastAsia="pt-BR"/>
-              </w:rPr>
-            </w:pPr>
-          </w:p>
-        </w:tc>
-      </w:tr>
-      <w:tr>
-        <w:tc>
-          <w:tcPr>
-            <w:cnfStyle w:val="001000000000" w:firstRow="0" w:lastRow="0" w:firstColumn="1" w:lastColumn="0" w:oddVBand="0" w:evenVBand="0" w:oddHBand="0" w:evenHBand="0" w:firstRowFirstColumn="0" w:firstRowLastColumn="0" w:lastRowFirstColumn="0" w:lastRowLastColumn="0"/>
-            <w:tcW w:w="393" w:type="dxa"/>
-          </w:tcPr>
-          <w:p>
-            <w:pPr>
-              <w:jc w:val="center"/>
-              <w:rPr>
-                <w:rFonts w:ascii="Calibri" w:hAnsi="Calibri" w:cs="Calibri"/>
-                <w:color w:val="000000"/>
-                <w:sz w:val="22"/>
-              </w:rPr>
-            </w:pPr>
-            <w:r>
-              <w:rPr>
-                <w:rFonts w:ascii="Calibri" w:hAnsi="Calibri" w:cs="Calibri"/>
-                <w:color w:val="000000"/>
-                <w:sz w:val="22"/>
-              </w:rPr>
-              <w:t>DM</w:t>
-            </w:r>
-            <w:r>
-              <w:rPr>
-                <w:rFonts w:ascii="Calibri" w:hAnsi="Calibri" w:cs="Calibri"/>
-                <w:color w:val="000000"/>
-                <w:sz w:val="22"/>
-              </w:rPr>
-              <w:t xml:space="preserve"> </w:t>
-            </w:r>
-            <w:r>
-              <w:rPr>
-                <w:rFonts w:ascii="Calibri" w:hAnsi="Calibri" w:cs="Calibri"/>
-                <w:color w:val="000000"/>
-                <w:sz w:val="22"/>
-              </w:rPr>
-              <w:t>Monografia</w:t>
+              <w:t>DM Monografia</w:t>
             </w:r>
           </w:p>
         </w:tc>
@@ -9443,377 +9696,330 @@
                 <w:color w:val="000000"/>
                 <w:sz w:val="22"/>
               </w:rPr>
-              <w:t>PG</w:t>
-            </w:r>
-            <w:r>
+              <w:lastRenderedPageBreak/>
+              <w:t>PG Relatórios</w:t>
+            </w:r>
+          </w:p>
+        </w:tc>
+        <w:tc>
+          <w:tcPr>
+            <w:tcW w:w="394" w:type="dxa"/>
+          </w:tcPr>
+          <w:p>
+            <w:pPr>
+              <w:cnfStyle w:val="000000100000" w:firstRow="0" w:lastRow="0" w:firstColumn="0" w:lastColumn="0" w:oddVBand="0" w:evenVBand="0" w:oddHBand="1" w:evenHBand="0" w:firstRowFirstColumn="0" w:firstRowLastColumn="0" w:lastRowFirstColumn="0" w:lastRowLastColumn="0"/>
+              <w:rPr>
+                <w:lang w:eastAsia="pt-BR"/>
+              </w:rPr>
+            </w:pPr>
+          </w:p>
+        </w:tc>
+        <w:tc>
+          <w:tcPr>
+            <w:tcW w:w="394" w:type="dxa"/>
+          </w:tcPr>
+          <w:p>
+            <w:pPr>
+              <w:cnfStyle w:val="000000100000" w:firstRow="0" w:lastRow="0" w:firstColumn="0" w:lastColumn="0" w:oddVBand="0" w:evenVBand="0" w:oddHBand="1" w:evenHBand="0" w:firstRowFirstColumn="0" w:firstRowLastColumn="0" w:lastRowFirstColumn="0" w:lastRowLastColumn="0"/>
+              <w:rPr>
+                <w:lang w:eastAsia="pt-BR"/>
+              </w:rPr>
+            </w:pPr>
+          </w:p>
+        </w:tc>
+        <w:tc>
+          <w:tcPr>
+            <w:tcW w:w="394" w:type="dxa"/>
+          </w:tcPr>
+          <w:p>
+            <w:pPr>
+              <w:cnfStyle w:val="000000100000" w:firstRow="0" w:lastRow="0" w:firstColumn="0" w:lastColumn="0" w:oddVBand="0" w:evenVBand="0" w:oddHBand="1" w:evenHBand="0" w:firstRowFirstColumn="0" w:firstRowLastColumn="0" w:lastRowFirstColumn="0" w:lastRowLastColumn="0"/>
+              <w:rPr>
+                <w:lang w:eastAsia="pt-BR"/>
+              </w:rPr>
+            </w:pPr>
+          </w:p>
+        </w:tc>
+        <w:tc>
+          <w:tcPr>
+            <w:tcW w:w="394" w:type="dxa"/>
+          </w:tcPr>
+          <w:p>
+            <w:pPr>
+              <w:cnfStyle w:val="000000100000" w:firstRow="0" w:lastRow="0" w:firstColumn="0" w:lastColumn="0" w:oddVBand="0" w:evenVBand="0" w:oddHBand="1" w:evenHBand="0" w:firstRowFirstColumn="0" w:firstRowLastColumn="0" w:lastRowFirstColumn="0" w:lastRowLastColumn="0"/>
+              <w:rPr>
+                <w:lang w:eastAsia="pt-BR"/>
+              </w:rPr>
+            </w:pPr>
+          </w:p>
+        </w:tc>
+        <w:tc>
+          <w:tcPr>
+            <w:tcW w:w="394" w:type="dxa"/>
+          </w:tcPr>
+          <w:p>
+            <w:pPr>
+              <w:cnfStyle w:val="000000100000" w:firstRow="0" w:lastRow="0" w:firstColumn="0" w:lastColumn="0" w:oddVBand="0" w:evenVBand="0" w:oddHBand="1" w:evenHBand="0" w:firstRowFirstColumn="0" w:firstRowLastColumn="0" w:lastRowFirstColumn="0" w:lastRowLastColumn="0"/>
+              <w:rPr>
+                <w:lang w:eastAsia="pt-BR"/>
+              </w:rPr>
+            </w:pPr>
+          </w:p>
+        </w:tc>
+        <w:tc>
+          <w:tcPr>
+            <w:tcW w:w="394" w:type="dxa"/>
+          </w:tcPr>
+          <w:p>
+            <w:pPr>
+              <w:cnfStyle w:val="000000100000" w:firstRow="0" w:lastRow="0" w:firstColumn="0" w:lastColumn="0" w:oddVBand="0" w:evenVBand="0" w:oddHBand="1" w:evenHBand="0" w:firstRowFirstColumn="0" w:firstRowLastColumn="0" w:lastRowFirstColumn="0" w:lastRowLastColumn="0"/>
+              <w:rPr>
+                <w:lang w:eastAsia="pt-BR"/>
+              </w:rPr>
+            </w:pPr>
+          </w:p>
+        </w:tc>
+        <w:tc>
+          <w:tcPr>
+            <w:tcW w:w="394" w:type="dxa"/>
+          </w:tcPr>
+          <w:p>
+            <w:pPr>
+              <w:cnfStyle w:val="000000100000" w:firstRow="0" w:lastRow="0" w:firstColumn="0" w:lastColumn="0" w:oddVBand="0" w:evenVBand="0" w:oddHBand="1" w:evenHBand="0" w:firstRowFirstColumn="0" w:firstRowLastColumn="0" w:lastRowFirstColumn="0" w:lastRowLastColumn="0"/>
+              <w:rPr>
+                <w:lang w:eastAsia="pt-BR"/>
+              </w:rPr>
+            </w:pPr>
+          </w:p>
+        </w:tc>
+        <w:tc>
+          <w:tcPr>
+            <w:tcW w:w="394" w:type="dxa"/>
+          </w:tcPr>
+          <w:p>
+            <w:pPr>
+              <w:cnfStyle w:val="000000100000" w:firstRow="0" w:lastRow="0" w:firstColumn="0" w:lastColumn="0" w:oddVBand="0" w:evenVBand="0" w:oddHBand="1" w:evenHBand="0" w:firstRowFirstColumn="0" w:firstRowLastColumn="0" w:lastRowFirstColumn="0" w:lastRowLastColumn="0"/>
+              <w:rPr>
+                <w:lang w:eastAsia="pt-BR"/>
+              </w:rPr>
+            </w:pPr>
+          </w:p>
+        </w:tc>
+        <w:tc>
+          <w:tcPr>
+            <w:tcW w:w="394" w:type="dxa"/>
+          </w:tcPr>
+          <w:p>
+            <w:pPr>
+              <w:cnfStyle w:val="000000100000" w:firstRow="0" w:lastRow="0" w:firstColumn="0" w:lastColumn="0" w:oddVBand="0" w:evenVBand="0" w:oddHBand="1" w:evenHBand="0" w:firstRowFirstColumn="0" w:firstRowLastColumn="0" w:lastRowFirstColumn="0" w:lastRowLastColumn="0"/>
+              <w:rPr>
+                <w:lang w:eastAsia="pt-BR"/>
+              </w:rPr>
+            </w:pPr>
+          </w:p>
+        </w:tc>
+        <w:tc>
+          <w:tcPr>
+            <w:tcW w:w="394" w:type="dxa"/>
+          </w:tcPr>
+          <w:p>
+            <w:pPr>
+              <w:cnfStyle w:val="000000100000" w:firstRow="0" w:lastRow="0" w:firstColumn="0" w:lastColumn="0" w:oddVBand="0" w:evenVBand="0" w:oddHBand="1" w:evenHBand="0" w:firstRowFirstColumn="0" w:firstRowLastColumn="0" w:lastRowFirstColumn="0" w:lastRowLastColumn="0"/>
+              <w:rPr>
+                <w:lang w:eastAsia="pt-BR"/>
+              </w:rPr>
+            </w:pPr>
+          </w:p>
+        </w:tc>
+        <w:tc>
+          <w:tcPr>
+            <w:tcW w:w="394" w:type="dxa"/>
+          </w:tcPr>
+          <w:p>
+            <w:pPr>
+              <w:cnfStyle w:val="000000100000" w:firstRow="0" w:lastRow="0" w:firstColumn="0" w:lastColumn="0" w:oddVBand="0" w:evenVBand="0" w:oddHBand="1" w:evenHBand="0" w:firstRowFirstColumn="0" w:firstRowLastColumn="0" w:lastRowFirstColumn="0" w:lastRowLastColumn="0"/>
+              <w:rPr>
+                <w:lang w:eastAsia="pt-BR"/>
+              </w:rPr>
+            </w:pPr>
+          </w:p>
+        </w:tc>
+        <w:tc>
+          <w:tcPr>
+            <w:tcW w:w="394" w:type="dxa"/>
+          </w:tcPr>
+          <w:p>
+            <w:pPr>
+              <w:cnfStyle w:val="000000100000" w:firstRow="0" w:lastRow="0" w:firstColumn="0" w:lastColumn="0" w:oddVBand="0" w:evenVBand="0" w:oddHBand="1" w:evenHBand="0" w:firstRowFirstColumn="0" w:firstRowLastColumn="0" w:lastRowFirstColumn="0" w:lastRowLastColumn="0"/>
+              <w:rPr>
+                <w:lang w:eastAsia="pt-BR"/>
+              </w:rPr>
+            </w:pPr>
+          </w:p>
+        </w:tc>
+        <w:tc>
+          <w:tcPr>
+            <w:tcW w:w="394" w:type="dxa"/>
+            <w:shd w:val="clear" w:color="auto" w:fill="17365D" w:themeFill="text2" w:themeFillShade="BF"/>
+          </w:tcPr>
+          <w:p>
+            <w:pPr>
+              <w:cnfStyle w:val="000000100000" w:firstRow="0" w:lastRow="0" w:firstColumn="0" w:lastColumn="0" w:oddVBand="0" w:evenVBand="0" w:oddHBand="1" w:evenHBand="0" w:firstRowFirstColumn="0" w:firstRowLastColumn="0" w:lastRowFirstColumn="0" w:lastRowLastColumn="0"/>
+              <w:rPr>
+                <w:lang w:eastAsia="pt-BR"/>
+              </w:rPr>
+            </w:pPr>
+          </w:p>
+        </w:tc>
+        <w:tc>
+          <w:tcPr>
+            <w:tcW w:w="394" w:type="dxa"/>
+            <w:shd w:val="clear" w:color="auto" w:fill="17365D" w:themeFill="text2" w:themeFillShade="BF"/>
+          </w:tcPr>
+          <w:p>
+            <w:pPr>
+              <w:cnfStyle w:val="000000100000" w:firstRow="0" w:lastRow="0" w:firstColumn="0" w:lastColumn="0" w:oddVBand="0" w:evenVBand="0" w:oddHBand="1" w:evenHBand="0" w:firstRowFirstColumn="0" w:firstRowLastColumn="0" w:lastRowFirstColumn="0" w:lastRowLastColumn="0"/>
+              <w:rPr>
+                <w:lang w:eastAsia="pt-BR"/>
+              </w:rPr>
+            </w:pPr>
+          </w:p>
+        </w:tc>
+        <w:tc>
+          <w:tcPr>
+            <w:tcW w:w="394" w:type="dxa"/>
+            <w:shd w:val="clear" w:color="auto" w:fill="17365D" w:themeFill="text2" w:themeFillShade="BF"/>
+          </w:tcPr>
+          <w:p>
+            <w:pPr>
+              <w:cnfStyle w:val="000000100000" w:firstRow="0" w:lastRow="0" w:firstColumn="0" w:lastColumn="0" w:oddVBand="0" w:evenVBand="0" w:oddHBand="1" w:evenHBand="0" w:firstRowFirstColumn="0" w:firstRowLastColumn="0" w:lastRowFirstColumn="0" w:lastRowLastColumn="0"/>
+              <w:rPr>
+                <w:lang w:eastAsia="pt-BR"/>
+              </w:rPr>
+            </w:pPr>
+          </w:p>
+        </w:tc>
+        <w:tc>
+          <w:tcPr>
+            <w:tcW w:w="394" w:type="dxa"/>
+            <w:shd w:val="clear" w:color="auto" w:fill="17365D" w:themeFill="text2" w:themeFillShade="BF"/>
+          </w:tcPr>
+          <w:p>
+            <w:pPr>
+              <w:cnfStyle w:val="000000100000" w:firstRow="0" w:lastRow="0" w:firstColumn="0" w:lastColumn="0" w:oddVBand="0" w:evenVBand="0" w:oddHBand="1" w:evenHBand="0" w:firstRowFirstColumn="0" w:firstRowLastColumn="0" w:lastRowFirstColumn="0" w:lastRowLastColumn="0"/>
+              <w:rPr>
+                <w:lang w:eastAsia="pt-BR"/>
+              </w:rPr>
+            </w:pPr>
+          </w:p>
+        </w:tc>
+        <w:tc>
+          <w:tcPr>
+            <w:tcW w:w="394" w:type="dxa"/>
+            <w:shd w:val="clear" w:color="auto" w:fill="17365D" w:themeFill="text2" w:themeFillShade="BF"/>
+          </w:tcPr>
+          <w:p>
+            <w:pPr>
+              <w:cnfStyle w:val="000000100000" w:firstRow="0" w:lastRow="0" w:firstColumn="0" w:lastColumn="0" w:oddVBand="0" w:evenVBand="0" w:oddHBand="1" w:evenHBand="0" w:firstRowFirstColumn="0" w:firstRowLastColumn="0" w:lastRowFirstColumn="0" w:lastRowLastColumn="0"/>
+              <w:rPr>
+                <w:lang w:eastAsia="pt-BR"/>
+              </w:rPr>
+            </w:pPr>
+          </w:p>
+        </w:tc>
+        <w:tc>
+          <w:tcPr>
+            <w:tcW w:w="394" w:type="dxa"/>
+            <w:shd w:val="clear" w:color="auto" w:fill="17365D" w:themeFill="text2" w:themeFillShade="BF"/>
+          </w:tcPr>
+          <w:p>
+            <w:pPr>
+              <w:cnfStyle w:val="000000100000" w:firstRow="0" w:lastRow="0" w:firstColumn="0" w:lastColumn="0" w:oddVBand="0" w:evenVBand="0" w:oddHBand="1" w:evenHBand="0" w:firstRowFirstColumn="0" w:firstRowLastColumn="0" w:lastRowFirstColumn="0" w:lastRowLastColumn="0"/>
+              <w:rPr>
+                <w:lang w:eastAsia="pt-BR"/>
+              </w:rPr>
+            </w:pPr>
+          </w:p>
+        </w:tc>
+        <w:tc>
+          <w:tcPr>
+            <w:tcW w:w="394" w:type="dxa"/>
+            <w:shd w:val="clear" w:color="auto" w:fill="17365D" w:themeFill="text2" w:themeFillShade="BF"/>
+          </w:tcPr>
+          <w:p>
+            <w:pPr>
+              <w:cnfStyle w:val="000000100000" w:firstRow="0" w:lastRow="0" w:firstColumn="0" w:lastColumn="0" w:oddVBand="0" w:evenVBand="0" w:oddHBand="1" w:evenHBand="0" w:firstRowFirstColumn="0" w:firstRowLastColumn="0" w:lastRowFirstColumn="0" w:lastRowLastColumn="0"/>
+              <w:rPr>
+                <w:lang w:eastAsia="pt-BR"/>
+              </w:rPr>
+            </w:pPr>
+          </w:p>
+        </w:tc>
+        <w:tc>
+          <w:tcPr>
+            <w:tcW w:w="394" w:type="dxa"/>
+            <w:shd w:val="clear" w:color="auto" w:fill="17365D" w:themeFill="text2" w:themeFillShade="BF"/>
+          </w:tcPr>
+          <w:p>
+            <w:pPr>
+              <w:cnfStyle w:val="000000100000" w:firstRow="0" w:lastRow="0" w:firstColumn="0" w:lastColumn="0" w:oddVBand="0" w:evenVBand="0" w:oddHBand="1" w:evenHBand="0" w:firstRowFirstColumn="0" w:firstRowLastColumn="0" w:lastRowFirstColumn="0" w:lastRowLastColumn="0"/>
+              <w:rPr>
+                <w:lang w:eastAsia="pt-BR"/>
+              </w:rPr>
+            </w:pPr>
+          </w:p>
+        </w:tc>
+        <w:tc>
+          <w:tcPr>
+            <w:tcW w:w="394" w:type="dxa"/>
+            <w:shd w:val="clear" w:color="auto" w:fill="17365D" w:themeFill="text2" w:themeFillShade="BF"/>
+          </w:tcPr>
+          <w:p>
+            <w:pPr>
+              <w:cnfStyle w:val="000000100000" w:firstRow="0" w:lastRow="0" w:firstColumn="0" w:lastColumn="0" w:oddVBand="0" w:evenVBand="0" w:oddHBand="1" w:evenHBand="0" w:firstRowFirstColumn="0" w:firstRowLastColumn="0" w:lastRowFirstColumn="0" w:lastRowLastColumn="0"/>
+              <w:rPr>
+                <w:lang w:eastAsia="pt-BR"/>
+              </w:rPr>
+            </w:pPr>
+          </w:p>
+        </w:tc>
+        <w:tc>
+          <w:tcPr>
+            <w:tcW w:w="394" w:type="dxa"/>
+            <w:shd w:val="clear" w:color="auto" w:fill="17365D" w:themeFill="text2" w:themeFillShade="BF"/>
+          </w:tcPr>
+          <w:p>
+            <w:pPr>
+              <w:cnfStyle w:val="000000100000" w:firstRow="0" w:lastRow="0" w:firstColumn="0" w:lastColumn="0" w:oddVBand="0" w:evenVBand="0" w:oddHBand="1" w:evenHBand="0" w:firstRowFirstColumn="0" w:firstRowLastColumn="0" w:lastRowFirstColumn="0" w:lastRowLastColumn="0"/>
+              <w:rPr>
+                <w:lang w:eastAsia="pt-BR"/>
+              </w:rPr>
+            </w:pPr>
+          </w:p>
+        </w:tc>
+      </w:tr>
+      <w:tr>
+        <w:tc>
+          <w:tcPr>
+            <w:cnfStyle w:val="001000000000" w:firstRow="0" w:lastRow="0" w:firstColumn="1" w:lastColumn="0" w:oddVBand="0" w:evenVBand="0" w:oddHBand="0" w:evenHBand="0" w:firstRowFirstColumn="0" w:firstRowLastColumn="0" w:lastRowFirstColumn="0" w:lastRowLastColumn="0"/>
+            <w:tcW w:w="393" w:type="dxa"/>
+          </w:tcPr>
+          <w:p>
+            <w:pPr>
+              <w:jc w:val="center"/>
               <w:rPr>
                 <w:rFonts w:ascii="Calibri" w:hAnsi="Calibri" w:cs="Calibri"/>
                 <w:color w:val="000000"/>
                 <w:sz w:val="22"/>
               </w:rPr>
-              <w:t xml:space="preserve"> </w:t>
-            </w:r>
+            </w:pPr>
             <w:r>
               <w:rPr>
                 <w:rFonts w:ascii="Calibri" w:hAnsi="Calibri" w:cs="Calibri"/>
                 <w:color w:val="000000"/>
                 <w:sz w:val="22"/>
               </w:rPr>
-              <w:t>Relat</w:t>
-            </w:r>
-            <w:r>
-              <w:rPr>
-                <w:rFonts w:ascii="Calibri" w:hAnsi="Calibri" w:cs="Calibri"/>
-                <w:color w:val="000000"/>
-                <w:sz w:val="22"/>
-              </w:rPr>
-              <w:t>ó</w:t>
-            </w:r>
-            <w:r>
-              <w:rPr>
-                <w:rFonts w:ascii="Calibri" w:hAnsi="Calibri" w:cs="Calibri"/>
-                <w:color w:val="000000"/>
-                <w:sz w:val="22"/>
-              </w:rPr>
-              <w:t>rios</w:t>
-            </w:r>
-          </w:p>
-        </w:tc>
-        <w:tc>
-          <w:tcPr>
-            <w:tcW w:w="394" w:type="dxa"/>
-          </w:tcPr>
-          <w:p>
-            <w:pPr>
-              <w:cnfStyle w:val="000000100000" w:firstRow="0" w:lastRow="0" w:firstColumn="0" w:lastColumn="0" w:oddVBand="0" w:evenVBand="0" w:oddHBand="1" w:evenHBand="0" w:firstRowFirstColumn="0" w:firstRowLastColumn="0" w:lastRowFirstColumn="0" w:lastRowLastColumn="0"/>
-              <w:rPr>
-                <w:lang w:eastAsia="pt-BR"/>
-              </w:rPr>
-            </w:pPr>
-          </w:p>
-        </w:tc>
-        <w:tc>
-          <w:tcPr>
-            <w:tcW w:w="394" w:type="dxa"/>
-          </w:tcPr>
-          <w:p>
-            <w:pPr>
-              <w:cnfStyle w:val="000000100000" w:firstRow="0" w:lastRow="0" w:firstColumn="0" w:lastColumn="0" w:oddVBand="0" w:evenVBand="0" w:oddHBand="1" w:evenHBand="0" w:firstRowFirstColumn="0" w:firstRowLastColumn="0" w:lastRowFirstColumn="0" w:lastRowLastColumn="0"/>
-              <w:rPr>
-                <w:lang w:eastAsia="pt-BR"/>
-              </w:rPr>
-            </w:pPr>
-          </w:p>
-        </w:tc>
-        <w:tc>
-          <w:tcPr>
-            <w:tcW w:w="394" w:type="dxa"/>
-          </w:tcPr>
-          <w:p>
-            <w:pPr>
-              <w:cnfStyle w:val="000000100000" w:firstRow="0" w:lastRow="0" w:firstColumn="0" w:lastColumn="0" w:oddVBand="0" w:evenVBand="0" w:oddHBand="1" w:evenHBand="0" w:firstRowFirstColumn="0" w:firstRowLastColumn="0" w:lastRowFirstColumn="0" w:lastRowLastColumn="0"/>
-              <w:rPr>
-                <w:lang w:eastAsia="pt-BR"/>
-              </w:rPr>
-            </w:pPr>
-          </w:p>
-        </w:tc>
-        <w:tc>
-          <w:tcPr>
-            <w:tcW w:w="394" w:type="dxa"/>
-          </w:tcPr>
-          <w:p>
-            <w:pPr>
-              <w:cnfStyle w:val="000000100000" w:firstRow="0" w:lastRow="0" w:firstColumn="0" w:lastColumn="0" w:oddVBand="0" w:evenVBand="0" w:oddHBand="1" w:evenHBand="0" w:firstRowFirstColumn="0" w:firstRowLastColumn="0" w:lastRowFirstColumn="0" w:lastRowLastColumn="0"/>
-              <w:rPr>
-                <w:lang w:eastAsia="pt-BR"/>
-              </w:rPr>
-            </w:pPr>
-          </w:p>
-        </w:tc>
-        <w:tc>
-          <w:tcPr>
-            <w:tcW w:w="394" w:type="dxa"/>
-          </w:tcPr>
-          <w:p>
-            <w:pPr>
-              <w:cnfStyle w:val="000000100000" w:firstRow="0" w:lastRow="0" w:firstColumn="0" w:lastColumn="0" w:oddVBand="0" w:evenVBand="0" w:oddHBand="1" w:evenHBand="0" w:firstRowFirstColumn="0" w:firstRowLastColumn="0" w:lastRowFirstColumn="0" w:lastRowLastColumn="0"/>
-              <w:rPr>
-                <w:lang w:eastAsia="pt-BR"/>
-              </w:rPr>
-            </w:pPr>
-          </w:p>
-        </w:tc>
-        <w:tc>
-          <w:tcPr>
-            <w:tcW w:w="394" w:type="dxa"/>
-          </w:tcPr>
-          <w:p>
-            <w:pPr>
-              <w:cnfStyle w:val="000000100000" w:firstRow="0" w:lastRow="0" w:firstColumn="0" w:lastColumn="0" w:oddVBand="0" w:evenVBand="0" w:oddHBand="1" w:evenHBand="0" w:firstRowFirstColumn="0" w:firstRowLastColumn="0" w:lastRowFirstColumn="0" w:lastRowLastColumn="0"/>
-              <w:rPr>
-                <w:lang w:eastAsia="pt-BR"/>
-              </w:rPr>
-            </w:pPr>
-          </w:p>
-        </w:tc>
-        <w:tc>
-          <w:tcPr>
-            <w:tcW w:w="394" w:type="dxa"/>
-          </w:tcPr>
-          <w:p>
-            <w:pPr>
-              <w:cnfStyle w:val="000000100000" w:firstRow="0" w:lastRow="0" w:firstColumn="0" w:lastColumn="0" w:oddVBand="0" w:evenVBand="0" w:oddHBand="1" w:evenHBand="0" w:firstRowFirstColumn="0" w:firstRowLastColumn="0" w:lastRowFirstColumn="0" w:lastRowLastColumn="0"/>
-              <w:rPr>
-                <w:lang w:eastAsia="pt-BR"/>
-              </w:rPr>
-            </w:pPr>
-          </w:p>
-        </w:tc>
-        <w:tc>
-          <w:tcPr>
-            <w:tcW w:w="394" w:type="dxa"/>
-          </w:tcPr>
-          <w:p>
-            <w:pPr>
-              <w:cnfStyle w:val="000000100000" w:firstRow="0" w:lastRow="0" w:firstColumn="0" w:lastColumn="0" w:oddVBand="0" w:evenVBand="0" w:oddHBand="1" w:evenHBand="0" w:firstRowFirstColumn="0" w:firstRowLastColumn="0" w:lastRowFirstColumn="0" w:lastRowLastColumn="0"/>
-              <w:rPr>
-                <w:lang w:eastAsia="pt-BR"/>
-              </w:rPr>
-            </w:pPr>
-          </w:p>
-        </w:tc>
-        <w:tc>
-          <w:tcPr>
-            <w:tcW w:w="394" w:type="dxa"/>
-          </w:tcPr>
-          <w:p>
-            <w:pPr>
-              <w:cnfStyle w:val="000000100000" w:firstRow="0" w:lastRow="0" w:firstColumn="0" w:lastColumn="0" w:oddVBand="0" w:evenVBand="0" w:oddHBand="1" w:evenHBand="0" w:firstRowFirstColumn="0" w:firstRowLastColumn="0" w:lastRowFirstColumn="0" w:lastRowLastColumn="0"/>
-              <w:rPr>
-                <w:lang w:eastAsia="pt-BR"/>
-              </w:rPr>
-            </w:pPr>
-          </w:p>
-        </w:tc>
-        <w:tc>
-          <w:tcPr>
-            <w:tcW w:w="394" w:type="dxa"/>
-          </w:tcPr>
-          <w:p>
-            <w:pPr>
-              <w:cnfStyle w:val="000000100000" w:firstRow="0" w:lastRow="0" w:firstColumn="0" w:lastColumn="0" w:oddVBand="0" w:evenVBand="0" w:oddHBand="1" w:evenHBand="0" w:firstRowFirstColumn="0" w:firstRowLastColumn="0" w:lastRowFirstColumn="0" w:lastRowLastColumn="0"/>
-              <w:rPr>
-                <w:lang w:eastAsia="pt-BR"/>
-              </w:rPr>
-            </w:pPr>
-          </w:p>
-        </w:tc>
-        <w:tc>
-          <w:tcPr>
-            <w:tcW w:w="394" w:type="dxa"/>
-          </w:tcPr>
-          <w:p>
-            <w:pPr>
-              <w:cnfStyle w:val="000000100000" w:firstRow="0" w:lastRow="0" w:firstColumn="0" w:lastColumn="0" w:oddVBand="0" w:evenVBand="0" w:oddHBand="1" w:evenHBand="0" w:firstRowFirstColumn="0" w:firstRowLastColumn="0" w:lastRowFirstColumn="0" w:lastRowLastColumn="0"/>
-              <w:rPr>
-                <w:lang w:eastAsia="pt-BR"/>
-              </w:rPr>
-            </w:pPr>
-          </w:p>
-        </w:tc>
-        <w:tc>
-          <w:tcPr>
-            <w:tcW w:w="394" w:type="dxa"/>
-          </w:tcPr>
-          <w:p>
-            <w:pPr>
-              <w:cnfStyle w:val="000000100000" w:firstRow="0" w:lastRow="0" w:firstColumn="0" w:lastColumn="0" w:oddVBand="0" w:evenVBand="0" w:oddHBand="1" w:evenHBand="0" w:firstRowFirstColumn="0" w:firstRowLastColumn="0" w:lastRowFirstColumn="0" w:lastRowLastColumn="0"/>
-              <w:rPr>
-                <w:lang w:eastAsia="pt-BR"/>
-              </w:rPr>
-            </w:pPr>
-          </w:p>
-        </w:tc>
-        <w:tc>
-          <w:tcPr>
-            <w:tcW w:w="394" w:type="dxa"/>
-            <w:shd w:val="clear" w:color="auto" w:fill="17365D" w:themeFill="text2" w:themeFillShade="BF"/>
-          </w:tcPr>
-          <w:p>
-            <w:pPr>
-              <w:cnfStyle w:val="000000100000" w:firstRow="0" w:lastRow="0" w:firstColumn="0" w:lastColumn="0" w:oddVBand="0" w:evenVBand="0" w:oddHBand="1" w:evenHBand="0" w:firstRowFirstColumn="0" w:firstRowLastColumn="0" w:lastRowFirstColumn="0" w:lastRowLastColumn="0"/>
-              <w:rPr>
-                <w:lang w:eastAsia="pt-BR"/>
-              </w:rPr>
-            </w:pPr>
-          </w:p>
-        </w:tc>
-        <w:tc>
-          <w:tcPr>
-            <w:tcW w:w="394" w:type="dxa"/>
-            <w:shd w:val="clear" w:color="auto" w:fill="17365D" w:themeFill="text2" w:themeFillShade="BF"/>
-          </w:tcPr>
-          <w:p>
-            <w:pPr>
-              <w:cnfStyle w:val="000000100000" w:firstRow="0" w:lastRow="0" w:firstColumn="0" w:lastColumn="0" w:oddVBand="0" w:evenVBand="0" w:oddHBand="1" w:evenHBand="0" w:firstRowFirstColumn="0" w:firstRowLastColumn="0" w:lastRowFirstColumn="0" w:lastRowLastColumn="0"/>
-              <w:rPr>
-                <w:lang w:eastAsia="pt-BR"/>
-              </w:rPr>
-            </w:pPr>
-          </w:p>
-        </w:tc>
-        <w:tc>
-          <w:tcPr>
-            <w:tcW w:w="394" w:type="dxa"/>
-            <w:shd w:val="clear" w:color="auto" w:fill="17365D" w:themeFill="text2" w:themeFillShade="BF"/>
-          </w:tcPr>
-          <w:p>
-            <w:pPr>
-              <w:cnfStyle w:val="000000100000" w:firstRow="0" w:lastRow="0" w:firstColumn="0" w:lastColumn="0" w:oddVBand="0" w:evenVBand="0" w:oddHBand="1" w:evenHBand="0" w:firstRowFirstColumn="0" w:firstRowLastColumn="0" w:lastRowFirstColumn="0" w:lastRowLastColumn="0"/>
-              <w:rPr>
-                <w:lang w:eastAsia="pt-BR"/>
-              </w:rPr>
-            </w:pPr>
-          </w:p>
-        </w:tc>
-        <w:tc>
-          <w:tcPr>
-            <w:tcW w:w="394" w:type="dxa"/>
-            <w:shd w:val="clear" w:color="auto" w:fill="17365D" w:themeFill="text2" w:themeFillShade="BF"/>
-          </w:tcPr>
-          <w:p>
-            <w:pPr>
-              <w:cnfStyle w:val="000000100000" w:firstRow="0" w:lastRow="0" w:firstColumn="0" w:lastColumn="0" w:oddVBand="0" w:evenVBand="0" w:oddHBand="1" w:evenHBand="0" w:firstRowFirstColumn="0" w:firstRowLastColumn="0" w:lastRowFirstColumn="0" w:lastRowLastColumn="0"/>
-              <w:rPr>
-                <w:lang w:eastAsia="pt-BR"/>
-              </w:rPr>
-            </w:pPr>
-          </w:p>
-        </w:tc>
-        <w:tc>
-          <w:tcPr>
-            <w:tcW w:w="394" w:type="dxa"/>
-            <w:shd w:val="clear" w:color="auto" w:fill="17365D" w:themeFill="text2" w:themeFillShade="BF"/>
-          </w:tcPr>
-          <w:p>
-            <w:pPr>
-              <w:cnfStyle w:val="000000100000" w:firstRow="0" w:lastRow="0" w:firstColumn="0" w:lastColumn="0" w:oddVBand="0" w:evenVBand="0" w:oddHBand="1" w:evenHBand="0" w:firstRowFirstColumn="0" w:firstRowLastColumn="0" w:lastRowFirstColumn="0" w:lastRowLastColumn="0"/>
-              <w:rPr>
-                <w:lang w:eastAsia="pt-BR"/>
-              </w:rPr>
-            </w:pPr>
-          </w:p>
-        </w:tc>
-        <w:tc>
-          <w:tcPr>
-            <w:tcW w:w="394" w:type="dxa"/>
-            <w:shd w:val="clear" w:color="auto" w:fill="17365D" w:themeFill="text2" w:themeFillShade="BF"/>
-          </w:tcPr>
-          <w:p>
-            <w:pPr>
-              <w:cnfStyle w:val="000000100000" w:firstRow="0" w:lastRow="0" w:firstColumn="0" w:lastColumn="0" w:oddVBand="0" w:evenVBand="0" w:oddHBand="1" w:evenHBand="0" w:firstRowFirstColumn="0" w:firstRowLastColumn="0" w:lastRowFirstColumn="0" w:lastRowLastColumn="0"/>
-              <w:rPr>
-                <w:lang w:eastAsia="pt-BR"/>
-              </w:rPr>
-            </w:pPr>
-          </w:p>
-        </w:tc>
-        <w:tc>
-          <w:tcPr>
-            <w:tcW w:w="394" w:type="dxa"/>
-            <w:shd w:val="clear" w:color="auto" w:fill="17365D" w:themeFill="text2" w:themeFillShade="BF"/>
-          </w:tcPr>
-          <w:p>
-            <w:pPr>
-              <w:cnfStyle w:val="000000100000" w:firstRow="0" w:lastRow="0" w:firstColumn="0" w:lastColumn="0" w:oddVBand="0" w:evenVBand="0" w:oddHBand="1" w:evenHBand="0" w:firstRowFirstColumn="0" w:firstRowLastColumn="0" w:lastRowFirstColumn="0" w:lastRowLastColumn="0"/>
-              <w:rPr>
-                <w:lang w:eastAsia="pt-BR"/>
-              </w:rPr>
-            </w:pPr>
-          </w:p>
-        </w:tc>
-        <w:tc>
-          <w:tcPr>
-            <w:tcW w:w="394" w:type="dxa"/>
-            <w:shd w:val="clear" w:color="auto" w:fill="17365D" w:themeFill="text2" w:themeFillShade="BF"/>
-          </w:tcPr>
-          <w:p>
-            <w:pPr>
-              <w:cnfStyle w:val="000000100000" w:firstRow="0" w:lastRow="0" w:firstColumn="0" w:lastColumn="0" w:oddVBand="0" w:evenVBand="0" w:oddHBand="1" w:evenHBand="0" w:firstRowFirstColumn="0" w:firstRowLastColumn="0" w:lastRowFirstColumn="0" w:lastRowLastColumn="0"/>
-              <w:rPr>
-                <w:lang w:eastAsia="pt-BR"/>
-              </w:rPr>
-            </w:pPr>
-          </w:p>
-        </w:tc>
-        <w:tc>
-          <w:tcPr>
-            <w:tcW w:w="394" w:type="dxa"/>
-            <w:shd w:val="clear" w:color="auto" w:fill="17365D" w:themeFill="text2" w:themeFillShade="BF"/>
-          </w:tcPr>
-          <w:p>
-            <w:pPr>
-              <w:cnfStyle w:val="000000100000" w:firstRow="0" w:lastRow="0" w:firstColumn="0" w:lastColumn="0" w:oddVBand="0" w:evenVBand="0" w:oddHBand="1" w:evenHBand="0" w:firstRowFirstColumn="0" w:firstRowLastColumn="0" w:lastRowFirstColumn="0" w:lastRowLastColumn="0"/>
-              <w:rPr>
-                <w:lang w:eastAsia="pt-BR"/>
-              </w:rPr>
-            </w:pPr>
-          </w:p>
-        </w:tc>
-        <w:tc>
-          <w:tcPr>
-            <w:tcW w:w="394" w:type="dxa"/>
-            <w:shd w:val="clear" w:color="auto" w:fill="17365D" w:themeFill="text2" w:themeFillShade="BF"/>
-          </w:tcPr>
-          <w:p>
-            <w:pPr>
-              <w:cnfStyle w:val="000000100000" w:firstRow="0" w:lastRow="0" w:firstColumn="0" w:lastColumn="0" w:oddVBand="0" w:evenVBand="0" w:oddHBand="1" w:evenHBand="0" w:firstRowFirstColumn="0" w:firstRowLastColumn="0" w:lastRowFirstColumn="0" w:lastRowLastColumn="0"/>
-              <w:rPr>
-                <w:lang w:eastAsia="pt-BR"/>
-              </w:rPr>
-            </w:pPr>
-          </w:p>
-        </w:tc>
-      </w:tr>
-      <w:tr>
-        <w:tc>
-          <w:tcPr>
-            <w:cnfStyle w:val="001000000000" w:firstRow="0" w:lastRow="0" w:firstColumn="1" w:lastColumn="0" w:oddVBand="0" w:evenVBand="0" w:oddHBand="0" w:evenHBand="0" w:firstRowFirstColumn="0" w:firstRowLastColumn="0" w:lastRowFirstColumn="0" w:lastRowLastColumn="0"/>
-            <w:tcW w:w="393" w:type="dxa"/>
-          </w:tcPr>
-          <w:p>
-            <w:pPr>
-              <w:jc w:val="center"/>
-              <w:rPr>
-                <w:rFonts w:ascii="Calibri" w:hAnsi="Calibri" w:cs="Calibri"/>
-                <w:color w:val="000000"/>
-                <w:sz w:val="22"/>
-              </w:rPr>
-            </w:pPr>
-            <w:r>
-              <w:rPr>
-                <w:rFonts w:ascii="Calibri" w:hAnsi="Calibri" w:cs="Calibri"/>
-                <w:color w:val="000000"/>
-                <w:sz w:val="22"/>
-              </w:rPr>
-              <w:t>PG</w:t>
-            </w:r>
-            <w:r>
-              <w:rPr>
-                <w:rFonts w:ascii="Calibri" w:hAnsi="Calibri" w:cs="Calibri"/>
-                <w:color w:val="000000"/>
-                <w:sz w:val="22"/>
-              </w:rPr>
-              <w:t xml:space="preserve"> </w:t>
-            </w:r>
-            <w:r>
-              <w:rPr>
-                <w:rFonts w:ascii="Calibri" w:hAnsi="Calibri" w:cs="Calibri"/>
-                <w:color w:val="000000"/>
-                <w:sz w:val="22"/>
-              </w:rPr>
-              <w:t>Dashboard</w:t>
+              <w:t>PG Dashboard</w:t>
             </w:r>
           </w:p>
         </w:tc>
@@ -12947,7 +13153,7 @@
         </w:rPr>
         <w:t xml:space="preserve">  Disponível em: </w:t>
       </w:r>
-      <w:hyperlink r:id="rId19" w:history="1">
+      <w:hyperlink r:id="rId22" w:history="1">
         <w:r>
           <w:rPr>
             <w:rStyle w:val="Hyperlink"/>
@@ -13139,7 +13345,7 @@
         </w:rPr>
         <w:t xml:space="preserve">  Disponível em: </w:t>
       </w:r>
-      <w:hyperlink r:id="rId20" w:history="1">
+      <w:hyperlink r:id="rId23" w:history="1">
         <w:r>
           <w:rPr>
             <w:rStyle w:val="Hyperlink"/>
@@ -13198,7 +13404,7 @@
         </w:rPr>
         <w:t xml:space="preserve">Disponível em: </w:t>
       </w:r>
-      <w:hyperlink r:id="rId21" w:history="1">
+      <w:hyperlink r:id="rId24" w:history="1">
         <w:r>
           <w:rPr>
             <w:rStyle w:val="Hyperlink"/>
@@ -13219,7 +13425,7 @@
       </w:pPr>
     </w:p>
     <w:sectPr>
-      <w:footerReference w:type="default" r:id="rId22"/>
+      <w:footerReference w:type="default" r:id="rId25"/>
       <w:pgSz w:w="11906" w:h="16838"/>
       <w:pgMar w:top="1701" w:right="1134" w:bottom="1134" w:left="1701" w:header="708" w:footer="708" w:gutter="0"/>
       <w:cols w:space="708"/>
@@ -15032,7 +15238,7 @@
   <w:abstractNum w:abstractNumId="14" w15:restartNumberingAfterBreak="0">
     <w:nsid w:val="7EB36AB6"/>
     <w:multiLevelType w:val="hybridMultilevel"/>
-    <w:tmpl w:val="1D2C6E1E"/>
+    <w:tmpl w:val="F404BF1A"/>
     <w:lvl w:ilvl="0" w:tplc="04160001">
       <w:start w:val="1"/>
       <w:numFmt w:val="bullet"/>
@@ -15321,6 +15527,7 @@
     <w:lsdException w:name="HTML Sample" w:semiHidden="1" w:unhideWhenUsed="1"/>
     <w:lsdException w:name="HTML Typewriter" w:semiHidden="1" w:unhideWhenUsed="1"/>
     <w:lsdException w:name="HTML Variable" w:semiHidden="1" w:unhideWhenUsed="1"/>
+    <w:lsdException w:name="Normal Table" w:semiHidden="1" w:unhideWhenUsed="1"/>
     <w:lsdException w:name="annotation subject" w:semiHidden="1" w:unhideWhenUsed="1"/>
     <w:lsdException w:name="No List" w:semiHidden="1" w:unhideWhenUsed="1"/>
     <w:lsdException w:name="Outline List 1" w:semiHidden="1" w:unhideWhenUsed="1"/>
@@ -15364,8 +15571,10 @@
     <w:lsdException w:name="Table Elegant" w:semiHidden="1" w:unhideWhenUsed="1"/>
     <w:lsdException w:name="Table Professional" w:semiHidden="1" w:unhideWhenUsed="1"/>
     <w:lsdException w:name="Table Subtle 1" w:semiHidden="1" w:unhideWhenUsed="1"/>
+    <w:lsdException w:name="Table Subtle 2" w:semiHidden="1" w:unhideWhenUsed="1"/>
     <w:lsdException w:name="Table Web 1" w:semiHidden="1" w:unhideWhenUsed="1"/>
     <w:lsdException w:name="Table Web 2" w:semiHidden="1" w:unhideWhenUsed="1"/>
+    <w:lsdException w:name="Table Web 3" w:semiHidden="1" w:unhideWhenUsed="1"/>
     <w:lsdException w:name="Balloon Text" w:semiHidden="1" w:unhideWhenUsed="1"/>
     <w:lsdException w:name="Table Grid" w:uiPriority="59"/>
     <w:lsdException w:name="Table Theme" w:semiHidden="1" w:unhideWhenUsed="1"/>
@@ -16515,7 +16724,7 @@
 </file>
 
 <file path=customXml/itemProps1.xml><?xml version="1.0" encoding="utf-8"?>
-<ds:datastoreItem xmlns:ds="http://schemas.openxmlformats.org/officeDocument/2006/customXml" ds:itemID="{B1E2204A-5E24-4EEC-B6BB-2365A090BBF4}">
+<ds:datastoreItem xmlns:ds="http://schemas.openxmlformats.org/officeDocument/2006/customXml" ds:itemID="{3FAE7741-A50A-4979-819D-9AD11F2E12C2}">
   <ds:schemaRefs>
     <ds:schemaRef ds:uri="http://schemas.openxmlformats.org/officeDocument/2006/bibliography"/>
   </ds:schemaRefs>

</xml_diff>